<commit_message>
Initial modification to use ctWaveSpectra class (NOT completed)
Introduced ctWaveSpectra to deal with the plotting and timeseries manipulation of spectra. Still needs to modify WRM_WaveModel and SpectralTransfer classes and test more thoroughly
</commit_message>
<xml_diff>
--- a/app/doc/WaveRayModel manual.docx
+++ b/app/doc/WaveRayModel manual.docx
@@ -942,7 +942,10 @@
               <w:cnfStyle w:val="000000100000" w:firstRow="0" w:lastRow="0" w:firstColumn="0" w:lastColumn="0" w:oddVBand="0" w:evenVBand="0" w:oddHBand="1" w:evenHBand="0" w:firstRowFirstColumn="0" w:firstRowLastColumn="0" w:lastRowFirstColumn="0" w:lastRowLastColumn="0"/>
             </w:pPr>
             <w:r>
-              <w:t>June 2025</w:t>
+              <w:t xml:space="preserve">Nov </w:t>
+            </w:r>
+            <w:r>
+              <w:t>2025</w:t>
             </w:r>
           </w:p>
         </w:tc>
@@ -967,6 +970,9 @@
             </w:r>
             <w:r>
               <w:t xml:space="preserve"> Incorporated alongshore and cross-shore transport run using the batch wave data output (multi-point) and various plotting utilities.</w:t>
+            </w:r>
+            <w:r>
+              <w:t xml:space="preserve"> Added option to plot individual measured spectra and compare with theoretical models.</w:t>
             </w:r>
           </w:p>
         </w:tc>
@@ -13553,13 +13559,7 @@
         <w:fldChar w:fldCharType="separate"/>
       </w:r>
       <w:r>
-        <w:t>4</w:t>
-      </w:r>
-      <w:r>
-        <w:t>.</w:t>
-      </w:r>
-      <w:r>
-        <w:t>6</w:t>
+        <w:t>4.6</w:t>
       </w:r>
       <w:r>
         <w:fldChar w:fldCharType="end"/>
@@ -15450,7 +15450,6 @@
         <w:t xml:space="preserve"> the current selection.</w:t>
       </w:r>
     </w:p>
-    <w:p/>
     <w:tbl>
       <w:tblPr>
         <w:tblStyle w:val="TableGrid"/>
@@ -15977,14 +15976,14 @@
         <w:pStyle w:val="Heading3"/>
       </w:pPr>
       <w:bookmarkStart w:id="90" w:name="_Ref76228422"/>
-      <w:bookmarkStart w:id="91" w:name="_Hlk41129307"/>
-      <w:bookmarkStart w:id="92" w:name="_Hlk503203212"/>
-      <w:bookmarkStart w:id="93" w:name="_Toc210993235"/>
+      <w:bookmarkStart w:id="91" w:name="_Toc210993235"/>
+      <w:bookmarkStart w:id="92" w:name="_Hlk41129307"/>
+      <w:bookmarkStart w:id="93" w:name="_Hlk503203212"/>
       <w:r>
         <w:t>Statistics</w:t>
       </w:r>
       <w:bookmarkEnd w:id="90"/>
-      <w:bookmarkEnd w:id="93"/>
+      <w:bookmarkEnd w:id="91"/>
     </w:p>
     <w:p>
       <w:r>
@@ -16342,25 +16341,19 @@
         <w:t>: generates a regresion plot of the dependent variable, Y, against the independed variable, X. For time series data, the default data range is the maximum period of overlap of the two records. For other data types the two variables must have the same number of data points. After pressing the Select button, the user is prompted to select the type of model to be used for the regression. The results are output as a plot with details of the regression fit in the plot title.</w:t>
       </w:r>
     </w:p>
-    <w:p/>
-    <w:p>
-      <w:pPr>
+    <w:p>
+      <w:r>
         <w:rPr>
           <w:noProof/>
         </w:rPr>
-      </w:pPr>
-      <w:r>
-        <w:rPr>
-          <w:noProof/>
-        </w:rPr>
         <w:drawing>
-          <wp:anchor distT="0" distB="0" distL="114300" distR="114300" simplePos="0" relativeHeight="251710464" behindDoc="1" locked="0" layoutInCell="1" allowOverlap="1" wp14:anchorId="15BDAFD4" wp14:editId="63527A7F">
+          <wp:anchor distT="0" distB="0" distL="114300" distR="114300" simplePos="0" relativeHeight="251710464" behindDoc="1" locked="0" layoutInCell="1" allowOverlap="1" wp14:anchorId="15BDAFD4" wp14:editId="363A0CE2">
             <wp:simplePos x="0" y="0"/>
             <wp:positionH relativeFrom="margin">
-              <wp:posOffset>3609975</wp:posOffset>
+              <wp:align>right</wp:align>
             </wp:positionH>
             <wp:positionV relativeFrom="paragraph">
-              <wp:posOffset>7620</wp:posOffset>
+              <wp:posOffset>9525</wp:posOffset>
             </wp:positionV>
             <wp:extent cx="2152015" cy="1905000"/>
             <wp:effectExtent l="0" t="0" r="635" b="0"/>
@@ -16414,8 +16407,9 @@
     </w:p>
     <w:p>
       <w:pPr>
-        <w:ind w:left="360"/>
-        <w:contextualSpacing/>
+        <w:rPr>
+          <w:noProof/>
+        </w:rPr>
       </w:pPr>
     </w:p>
     <w:p>
@@ -16597,15 +16591,54 @@
         <w:rPr>
           <w:noProof/>
         </w:rPr>
+        <w:t>Various ‘seasonal’ sub</w:t>
+      </w:r>
+      <w:r>
+        <w:t>-divisions can be defined. The required option is selected from the table in the UI, by selecting a Syntax cell and then closing the UI.</w:t>
+      </w:r>
+    </w:p>
+    <w:p>
+      <w:pPr>
+        <w:ind w:left="720"/>
+        <w:contextualSpacing/>
+      </w:pPr>
+    </w:p>
+    <w:p>
+      <w:pPr>
+        <w:ind w:left="720"/>
+        <w:contextualSpacing/>
+      </w:pPr>
+    </w:p>
+    <w:p>
+      <w:pPr>
+        <w:ind w:left="720"/>
+        <w:contextualSpacing/>
+      </w:pPr>
+    </w:p>
+    <w:p>
+      <w:pPr>
+        <w:ind w:left="720"/>
+        <w:contextualSpacing/>
+      </w:pPr>
+    </w:p>
+    <w:p>
+      <w:pPr>
+        <w:ind w:left="720"/>
+        <w:contextualSpacing/>
+      </w:pPr>
+      <w:r>
+        <w:rPr>
+          <w:noProof/>
+        </w:rPr>
         <w:lastRenderedPageBreak/>
         <w:drawing>
-          <wp:anchor distT="0" distB="0" distL="114300" distR="114300" simplePos="0" relativeHeight="251709440" behindDoc="0" locked="0" layoutInCell="1" allowOverlap="1" wp14:anchorId="4301BDE2" wp14:editId="03F82FE8">
+          <wp:anchor distT="0" distB="0" distL="114300" distR="114300" simplePos="0" relativeHeight="251709440" behindDoc="0" locked="0" layoutInCell="1" allowOverlap="1" wp14:anchorId="4301BDE2" wp14:editId="0D23803C">
             <wp:simplePos x="0" y="0"/>
             <wp:positionH relativeFrom="margin">
               <wp:align>right</wp:align>
             </wp:positionH>
             <wp:positionV relativeFrom="paragraph">
-              <wp:posOffset>7620</wp:posOffset>
+              <wp:posOffset>0</wp:posOffset>
             </wp:positionV>
             <wp:extent cx="1403985" cy="1181100"/>
             <wp:effectExtent l="0" t="0" r="5715" b="0"/>
@@ -16655,22 +16688,20 @@
         </w:drawing>
       </w:r>
       <w:r>
-        <w:rPr>
-          <w:noProof/>
-        </w:rPr>
-        <w:t>Various ‘seasonal’ sub</w:t>
-      </w:r>
-      <w:r>
-        <w:t xml:space="preserve">-divisions can be defined. The required option is selected from the table in the UI, by selecting a Syntax cell and then closing the UI. </w:t>
-      </w:r>
-    </w:p>
-    <w:p>
-      <w:pPr>
-        <w:ind w:left="360"/>
-      </w:pPr>
-      <w:r>
         <w:t>The next UI prompts for a threshold for calms (values below threshold are deemed to be “calm” conditions) and allows the selected ‘seasonal ‘divisions to be changed (if the desired option is not in the default list), or edited. The divisions can be expressed in several ways, as detailed below:</w:t>
       </w:r>
+    </w:p>
+    <w:p>
+      <w:pPr>
+        <w:ind w:left="720"/>
+        <w:contextualSpacing/>
+      </w:pPr>
+    </w:p>
+    <w:p>
+      <w:pPr>
+        <w:ind w:left="720"/>
+        <w:contextualSpacing/>
+      </w:pPr>
     </w:p>
     <w:tbl>
       <w:tblPr>
@@ -17020,11 +17051,11 @@
         <w:t>Extremes</w:t>
       </w:r>
       <w:r>
-        <w:t xml:space="preserve">: The selection process is similar to peaks, where the user defines a threshold, selection method and time between peaks (for method 3). A figure is generated with two plots. The left-hand plot shows the peaks for the defined threshold and the right hand plots shows the mean excess above the threshold (circles), the 95% confidence interval (dotted red lines) and the number of peaks (vertical bars + right hand axis) as a function of threshold. This plot can be used to help identify a suitable threshold for the peak-over-threshold extremes analysis </w:t>
+        <w:t xml:space="preserve">: The selection process is similar to peaks, where the user defines a threshold, selection method and time between peaks (for method 3). A figure is generated with two plots. The left-hand plot shows the peaks for the defined threshold and the right hand plots shows the mean excess above the threshold (circles), the 95% confidence interval (dotted red lines) and the number of peaks (vertical bars + right hand axis) as a function of threshold. This plot can be used to help identify a suitable threshold for the peak-over-threshold extremes analysis method. The user can either choose a different definition, or accept the definition. Once </w:t>
       </w:r>
       <w:r>
         <w:lastRenderedPageBreak/>
-        <w:t xml:space="preserve">method. The user can either choose a different definition, or accept the definition. Once accepted, the user is prompted to select a plot type. Options are: None; Type 1 – a single return period plot; Type 2 – a composite plot showing the probability, quantile, return period and density plots. See Coles </w:t>
+        <w:t xml:space="preserve">accepted, the user is prompted to select a plot type. Options are: None; Type 1 – a single return period plot; Type 2 – a composite plot showing the probability, quantile, return period and density plots. See Coles </w:t>
       </w:r>
       <w:r>
         <w:fldChar w:fldCharType="begin"/>
@@ -17841,36 +17872,33 @@
         <w:t>A Reference dataset</w:t>
       </w:r>
       <w:r>
-        <w:t xml:space="preserve"> and a Test dataset are selected. Datasets need to be the same length if 1D, or same size if 2D. If the data are timeseries they are clipped to a time-period that is common to both, or any user defined interval that lies within this clipped period. The statistics (mean, standard deviation, </w:t>
-      </w:r>
+        <w:t xml:space="preserve"> and a Test dataset are selected. Datasets need to be the same length if 1D, or same size if 2D. If the data are timeseries they are clipped to a time-period that is common to both, or any user defined interval that lies within this clipped period. The statistics (mean, standard deviation, correlation coefficient and centred root mean square error) are computed, normalized using the reference standard deviation and plotted on a polar Taylor diagram </w:t>
+      </w:r>
+      <w:r>
+        <w:fldChar w:fldCharType="begin"/>
+      </w:r>
+      <w:r>
+        <w:instrText xml:space="preserve"> ADDIN EN.CITE &lt;EndNote&gt;&lt;Cite&gt;&lt;Author&gt;Taylor&lt;/Author&gt;&lt;Year&gt;2001&lt;/Year&gt;&lt;RecNum&gt;3601&lt;/RecNum&gt;&lt;DisplayText&gt;(Taylor, 2001)&lt;/DisplayText&gt;&lt;record&gt;&lt;rec-number&gt;3601&lt;/rec-number&gt;&lt;foreign-keys&gt;&lt;key app="EN" db-id="sv9fdvxxw0ss5geav2oxv0s15saz05p5zzwd" timestamp="1461033909" guid="30dafe1a-f16f-427c-91e8-0e50709faf83"&gt;3601&lt;/key&gt;&lt;/foreign-keys&gt;&lt;ref-type name="Journal Article"&gt;17&lt;/ref-type&gt;&lt;contributors&gt;&lt;authors&gt;&lt;author&gt;Taylor, K E&lt;/author&gt;&lt;/authors&gt;&lt;/contributors&gt;&lt;titles&gt;&lt;title&gt;Summarizing multiple aspects of model performance in a single diagram&lt;/title&gt;&lt;secondary-title&gt;Journal of Geophysical Research - Atmospheres&lt;/secondary-title&gt;&lt;/titles&gt;&lt;periodical&gt;&lt;full-title&gt;Journal of Geophysical Research - Atmospheres&lt;/full-title&gt;&lt;/periodical&gt;&lt;pages&gt;7183-7192&lt;/pages&gt;&lt;volume&gt;106&lt;/volume&gt;&lt;number&gt;D7&lt;/number&gt;&lt;dates&gt;&lt;year&gt;2001&lt;/year&gt;&lt;/dates&gt;&lt;urls&gt;&lt;related-urls&gt;&lt;url&gt;http://onlinelibrary.wiley.com/store/10.1029/2000JD900719/asset/jgrd8197.pdf?v=1&amp;amp;t=in6tydj0&amp;amp;s=b61ad52e38dfc8d402c2bf9ecf1a9696f049034b&lt;/url&gt;&lt;/related-urls&gt;&lt;/urls&gt;&lt;electronic-resource-num&gt;10.1029/2000JD900719&lt;/electronic-resource-num&gt;&lt;/record&gt;&lt;/Cite&gt;&lt;/EndNote&gt;</w:instrText>
+      </w:r>
+      <w:r>
+        <w:fldChar w:fldCharType="separate"/>
+      </w:r>
+      <w:r>
+        <w:rPr>
+          <w:noProof/>
+        </w:rPr>
+        <w:t>(Taylor, 2001)</w:t>
+      </w:r>
+      <w:r>
+        <w:fldChar w:fldCharType="end"/>
+      </w:r>
+      <w:r>
+        <w:t xml:space="preserve">. </w:t>
+      </w:r>
+    </w:p>
+    <w:p>
       <w:r>
         <w:lastRenderedPageBreak/>
-        <w:t xml:space="preserve">correlation coefficient and centred root mean square error) are computed, normalized using the reference standard deviation and plotted on a polar Taylor diagram </w:t>
-      </w:r>
-      <w:r>
-        <w:fldChar w:fldCharType="begin"/>
-      </w:r>
-      <w:r>
-        <w:instrText xml:space="preserve"> ADDIN EN.CITE &lt;EndNote&gt;&lt;Cite&gt;&lt;Author&gt;Taylor&lt;/Author&gt;&lt;Year&gt;2001&lt;/Year&gt;&lt;RecNum&gt;3601&lt;/RecNum&gt;&lt;DisplayText&gt;(Taylor, 2001)&lt;/DisplayText&gt;&lt;record&gt;&lt;rec-number&gt;3601&lt;/rec-number&gt;&lt;foreign-keys&gt;&lt;key app="EN" db-id="sv9fdvxxw0ss5geav2oxv0s15saz05p5zzwd" timestamp="1461033909" guid="30dafe1a-f16f-427c-91e8-0e50709faf83"&gt;3601&lt;/key&gt;&lt;/foreign-keys&gt;&lt;ref-type name="Journal Article"&gt;17&lt;/ref-type&gt;&lt;contributors&gt;&lt;authors&gt;&lt;author&gt;Taylor, K E&lt;/author&gt;&lt;/authors&gt;&lt;/contributors&gt;&lt;titles&gt;&lt;title&gt;Summarizing multiple aspects of model performance in a single diagram&lt;/title&gt;&lt;secondary-title&gt;Journal of Geophysical Research - Atmospheres&lt;/secondary-title&gt;&lt;/titles&gt;&lt;periodical&gt;&lt;full-title&gt;Journal of Geophysical Research - Atmospheres&lt;/full-title&gt;&lt;/periodical&gt;&lt;pages&gt;7183-7192&lt;/pages&gt;&lt;volume&gt;106&lt;/volume&gt;&lt;number&gt;D7&lt;/number&gt;&lt;dates&gt;&lt;year&gt;2001&lt;/year&gt;&lt;/dates&gt;&lt;urls&gt;&lt;related-urls&gt;&lt;url&gt;http://onlinelibrary.wiley.com/store/10.1029/2000JD900719/asset/jgrd8197.pdf?v=1&amp;amp;t=in6tydj0&amp;amp;s=b61ad52e38dfc8d402c2bf9ecf1a9696f049034b&lt;/url&gt;&lt;/related-urls&gt;&lt;/urls&gt;&lt;electronic-resource-num&gt;10.1029/2000JD900719&lt;/electronic-resource-num&gt;&lt;/record&gt;&lt;/Cite&gt;&lt;/EndNote&gt;</w:instrText>
-      </w:r>
-      <w:r>
-        <w:fldChar w:fldCharType="separate"/>
-      </w:r>
-      <w:r>
-        <w:rPr>
-          <w:noProof/>
-        </w:rPr>
-        <w:t>(Taylor, 2001)</w:t>
-      </w:r>
-      <w:r>
-        <w:fldChar w:fldCharType="end"/>
-      </w:r>
-      <w:r>
-        <w:t xml:space="preserve">. </w:t>
-      </w:r>
-    </w:p>
-    <w:p>
-      <w:r>
         <w:t>[</w:t>
       </w:r>
       <w:r>
@@ -17921,7 +17949,6 @@
         <w:t xml:space="preserve">Selecting New generates a new Taylor Plot. Selecting the Add button adds the current selection to an existing plot and the Delete button deletes the current selection. The Clear button resets the UI to a blank selection. </w:t>
       </w:r>
     </w:p>
-    <w:p/>
     <w:p>
       <w:r>
         <w:rPr>
@@ -18013,7 +18040,6 @@
       </w:r>
     </w:p>
     <w:p/>
-    <w:p/>
     <w:p>
       <w:r>
         <w:rPr>
@@ -18165,8 +18191,6 @@
         <w:t>].</w:t>
       </w:r>
     </w:p>
-    <w:p/>
-    <w:p/>
     <w:tbl>
       <w:tblPr>
         <w:tblStyle w:val="TableGrid"/>
@@ -18187,7 +18211,6 @@
               <w:keepNext/>
             </w:pPr>
             <w:r>
-              <w:lastRenderedPageBreak/>
               <w:t>(a) time series skill score plot</w:t>
             </w:r>
           </w:p>
@@ -18316,6 +18339,7 @@
     <w:p/>
     <w:p>
       <w:r>
+        <w:lastRenderedPageBreak/>
         <w:t>The Taylor Plot shows the Reference point as a green cross and the Test points as coloured circles. The legend details the summary statistics and the Case List button generate a table figure listing all the results. These can be copied to the clipboard.</w:t>
       </w:r>
     </w:p>
@@ -18741,7 +18765,6 @@
           <w:rFonts w:ascii="Segoe UI Symbol" w:hAnsi="Segoe UI Symbol" w:cs="Segoe UI Symbol"/>
           <w:color w:val="FF0000"/>
         </w:rPr>
-        <w:lastRenderedPageBreak/>
         <w:t>⛤</w:t>
       </w:r>
       <w:r>
@@ -18853,10 +18876,11 @@
         <w:rPr>
           <w:noProof/>
         </w:rPr>
+        <w:lastRenderedPageBreak/>
         <w:drawing>
-          <wp:inline distT="0" distB="0" distL="0" distR="0" wp14:anchorId="5490062F" wp14:editId="5D9EF72A">
-            <wp:extent cx="3655616" cy="2876550"/>
-            <wp:effectExtent l="0" t="0" r="2540" b="0"/>
+          <wp:inline distT="0" distB="0" distL="0" distR="0" wp14:anchorId="5490062F" wp14:editId="4C2CFF8F">
+            <wp:extent cx="3825083" cy="3009900"/>
+            <wp:effectExtent l="0" t="0" r="4445" b="0"/>
             <wp:docPr id="51" name="Picture 51" descr="Chart&#10;&#10;Description automatically generated"/>
             <wp:cNvGraphicFramePr>
               <a:graphicFrameLocks xmlns:a="http://schemas.openxmlformats.org/drawingml/2006/main" noChangeAspect="1"/>
@@ -18883,7 +18907,7 @@
                   <pic:spPr>
                     <a:xfrm>
                       <a:off x="0" y="0"/>
-                      <a:ext cx="3658674" cy="2878957"/>
+                      <a:ext cx="3843190" cy="3024148"/>
                     </a:xfrm>
                     <a:prstGeom prst="rect">
                       <a:avLst/>
@@ -18957,11 +18981,10 @@
         <w:rPr>
           <w:noProof/>
         </w:rPr>
-        <w:lastRenderedPageBreak/>
         <w:drawing>
-          <wp:inline distT="0" distB="0" distL="0" distR="0" wp14:anchorId="6DCB40AC" wp14:editId="298B3C8F">
-            <wp:extent cx="4547941" cy="3517900"/>
-            <wp:effectExtent l="0" t="0" r="5080" b="6350"/>
+          <wp:inline distT="0" distB="0" distL="0" distR="0" wp14:anchorId="6DCB40AC" wp14:editId="7F5EAAFD">
+            <wp:extent cx="4506894" cy="3486150"/>
+            <wp:effectExtent l="0" t="0" r="8255" b="0"/>
             <wp:docPr id="52" name="Picture 52" descr="Chart, shape&#10;&#10;Description automatically generated"/>
             <wp:cNvGraphicFramePr>
               <a:graphicFrameLocks xmlns:a="http://schemas.openxmlformats.org/drawingml/2006/main" noChangeAspect="1"/>
@@ -18988,7 +19011,7 @@
                   <pic:spPr>
                     <a:xfrm>
                       <a:off x="0" y="0"/>
-                      <a:ext cx="4551417" cy="3520589"/>
+                      <a:ext cx="4562536" cy="3529190"/>
                     </a:xfrm>
                     <a:prstGeom prst="rect">
                       <a:avLst/>
@@ -19000,6 +19023,96 @@
           </wp:inline>
         </w:drawing>
       </w:r>
+    </w:p>
+    <w:p>
+      <w:pPr>
+        <w:spacing w:after="160"/>
+      </w:pPr>
+      <w:r>
+        <w:rPr>
+          <w:i/>
+          <w:color w:val="7B2520" w:themeColor="accent3" w:themeShade="BF"/>
+        </w:rPr>
+        <w:t>Analysis</w:t>
+      </w:r>
+      <w:r>
+        <w:rPr>
+          <w:i/>
+          <w:color w:val="7B2520" w:themeColor="accent3" w:themeShade="BF"/>
+        </w:rPr>
+        <w:t>&gt;</w:t>
+      </w:r>
+      <w:r>
+        <w:rPr>
+          <w:i/>
+          <w:color w:val="7B2520" w:themeColor="accent3" w:themeShade="BF"/>
+        </w:rPr>
+        <w:t>Spectral Plots&gt;Measured Spectrum</w:t>
+      </w:r>
+      <w:r>
+        <w:t>: uses a selected imported spectral record to plot the offshore spectrum (</w:t>
+      </w:r>
+      <w:r>
+        <w:t xml:space="preserve">this </w:t>
+      </w:r>
+      <w:r>
+        <w:t xml:space="preserve">uses the methods described </w:t>
+      </w:r>
+      <w:r>
+        <w:t>in</w:t>
+      </w:r>
+      <w:r>
+        <w:t xml:space="preserve"> Section </w:t>
+      </w:r>
+      <w:r>
+        <w:fldChar w:fldCharType="begin"/>
+      </w:r>
+      <w:r>
+        <w:instrText xml:space="preserve"> REF _Ref211423615 \r \h </w:instrText>
+      </w:r>
+      <w:r>
+        <w:fldChar w:fldCharType="separate"/>
+      </w:r>
+      <w:r>
+        <w:t>4.3.5</w:t>
+      </w:r>
+      <w:r>
+        <w:fldChar w:fldCharType="end"/>
+      </w:r>
+      <w:r>
+        <w:t xml:space="preserve"> to reconstruct the directional spreading</w:t>
+      </w:r>
+      <w:r>
+        <w:t xml:space="preserve">). There is an option to plot a spectrum constructed from the derived wave parameters alongside for comparison. This uses one of the theoretical spectral models as described in Section </w:t>
+      </w:r>
+      <w:r>
+        <w:fldChar w:fldCharType="begin"/>
+      </w:r>
+      <w:r>
+        <w:instrText xml:space="preserve"> REF _Ref128059458 \r \h </w:instrText>
+      </w:r>
+      <w:r>
+        <w:fldChar w:fldCharType="separate"/>
+      </w:r>
+      <w:r>
+        <w:t>4.3.3</w:t>
+      </w:r>
+      <w:r>
+        <w:fldChar w:fldCharType="end"/>
+      </w:r>
+      <w:r>
+        <w:t>.</w:t>
+      </w:r>
+    </w:p>
+    <w:p>
+      <w:pPr>
+        <w:spacing w:after="160"/>
+      </w:pPr>
+    </w:p>
+    <w:p>
+      <w:pPr>
+        <w:spacing w:after="160"/>
+      </w:pPr>
     </w:p>
     <w:p>
       <w:pPr>
@@ -19087,6 +19200,7 @@
         </w:drawing>
       </w:r>
     </w:p>
+    <w:p/>
     <w:p>
       <w:pPr>
         <w:spacing w:after="160"/>
@@ -19128,11 +19242,7 @@
         <w:t xml:space="preserve"> to generate an animation of offshore and inshore spectrum (frames are similar to the above image). The user is prompted to select the </w:t>
       </w:r>
       <w:r>
-        <w:t xml:space="preserve">type of spectrum to use and the range of data to use. If the record selected has more than 5000 data points the user is asked to </w:t>
-      </w:r>
-      <w:r>
-        <w:lastRenderedPageBreak/>
-        <w:t>confirm. This is because the plotting is data intensive and can quickly create large arrays. However, it does provide a useful way of checking what is happening in the transfer process.</w:t>
+        <w:t>type of spectrum to use and the range of data to use. If the record selected has more than 5000 data points the user is asked to confirm. This is because the plotting is data intensive and can quickly create large arrays. However, it does provide a useful way of checking what is happening in the transfer process.</w:t>
       </w:r>
     </w:p>
     <w:p>
@@ -19221,13 +19331,7 @@
         <w:fldChar w:fldCharType="separate"/>
       </w:r>
       <w:r>
-        <w:t>3</w:t>
-      </w:r>
-      <w:r>
-        <w:t>.</w:t>
-      </w:r>
-      <w:r>
-        <w:t>5</w:t>
+        <w:t>3.5</w:t>
       </w:r>
       <w:r>
         <w:fldChar w:fldCharType="end"/>
@@ -19284,13 +19388,7 @@
         <w:t>Monthly Mean Drift</w:t>
       </w:r>
       <w:r>
-        <w:t xml:space="preserve">: </w:t>
-      </w:r>
-      <w:r>
-        <w:t>for a selected point plot the monthly means in each year of the dataset</w:t>
-      </w:r>
-      <w:r>
-        <w:t>.</w:t>
+        <w:t>: for a selected point plot the monthly means in each year of the dataset.</w:t>
       </w:r>
     </w:p>
     <w:p>
@@ -19307,6 +19405,7 @@
           <w:b/>
           <w:bCs/>
         </w:rPr>
+        <w:lastRenderedPageBreak/>
         <w:t>Summary point drift</w:t>
       </w:r>
       <w:r>
@@ -19377,16 +19476,7 @@
         <w:t>Monthly Peclet Ratio</w:t>
       </w:r>
       <w:r>
-        <w:t>:</w:t>
-      </w:r>
-      <w:r>
-        <w:t xml:space="preserve"> plots to examine Peclet ratio along-shore</w:t>
-      </w:r>
-      <w:r>
-        <w:t xml:space="preserve"> </w:t>
-      </w:r>
-      <w:r>
-        <w:t xml:space="preserve">and over time using monthly/annual sampling </w:t>
+        <w:t xml:space="preserve">: plots to examine Peclet ratio along-shore and over time using monthly/annual sampling </w:t>
       </w:r>
       <w:r>
         <w:fldChar w:fldCharType="begin"/>
@@ -19448,16 +19538,7 @@
         <w:t>Cluster Peclet Ratio</w:t>
       </w:r>
       <w:r>
-        <w:t>:</w:t>
-      </w:r>
-      <w:r>
-        <w:t xml:space="preserve"> plots to examine Peclet ratio along-shore</w:t>
-      </w:r>
-      <w:r>
-        <w:t xml:space="preserve"> </w:t>
-      </w:r>
-      <w:r>
-        <w:t xml:space="preserve">and over time using cluster sampling </w:t>
+        <w:t xml:space="preserve">: plots to examine Peclet ratio along-shore and over time using cluster sampling </w:t>
       </w:r>
       <w:r>
         <w:fldChar w:fldCharType="begin"/>
@@ -19481,10 +19562,7 @@
         <w:t>.</w:t>
       </w:r>
       <w:r>
-        <w:t xml:space="preserve"> </w:t>
-      </w:r>
-      <w:r>
-        <w:t xml:space="preserve">Details of the Peclet ratio are given in Section </w:t>
+        <w:t xml:space="preserve"> Details of the Peclet ratio are given in Section </w:t>
       </w:r>
       <w:r>
         <w:fldChar w:fldCharType="begin"/>
@@ -19496,16 +19574,7 @@
         <w:fldChar w:fldCharType="separate"/>
       </w:r>
       <w:r>
-        <w:t>4.</w:t>
-      </w:r>
-      <w:r>
-        <w:t>6</w:t>
-      </w:r>
-      <w:r>
-        <w:t>.</w:t>
-      </w:r>
-      <w:r>
-        <w:t>3</w:t>
+        <w:t>4.6.3</w:t>
       </w:r>
       <w:r>
         <w:fldChar w:fldCharType="end"/>
@@ -19534,13 +19603,7 @@
         <w:t>Wave-Drift Tables</w:t>
       </w:r>
       <w:r>
-        <w:t>:</w:t>
-      </w:r>
-      <w:r>
-        <w:t xml:space="preserve"> not yet implemented</w:t>
-      </w:r>
-      <w:r>
-        <w:t>.</w:t>
+        <w:t>: not yet implemented.</w:t>
       </w:r>
     </w:p>
     <w:p>
@@ -19560,7 +19623,7 @@
       </w:r>
       <w:bookmarkEnd w:id="108"/>
     </w:p>
-    <w:bookmarkEnd w:id="91"/>
+    <w:bookmarkEnd w:id="92"/>
     <w:p>
       <w:r>
         <w:t xml:space="preserve">The help menu provides options to access the App documentation in the </w:t>
@@ -19581,7 +19644,7 @@
       </w:pPr>
       <w:bookmarkStart w:id="109" w:name="_Toc58851120"/>
       <w:bookmarkStart w:id="110" w:name="_Toc210993241"/>
-      <w:bookmarkEnd w:id="92"/>
+      <w:bookmarkEnd w:id="93"/>
       <w:r>
         <w:t>Tabs</w:t>
       </w:r>
@@ -19703,7 +19766,6 @@
       <w:bookmarkStart w:id="111" w:name="_Ref76228532"/>
       <w:bookmarkStart w:id="112" w:name="_Toc210993242"/>
       <w:r>
-        <w:lastRenderedPageBreak/>
         <w:t>UI Data Selection</w:t>
       </w:r>
       <w:bookmarkEnd w:id="111"/>
@@ -19794,6 +19856,7 @@
           <w:bCs/>
           <w:noProof/>
         </w:rPr>
+        <w:lastRenderedPageBreak/>
         <w:drawing>
           <wp:anchor distT="0" distB="0" distL="114300" distR="114300" simplePos="0" relativeHeight="251712512" behindDoc="0" locked="0" layoutInCell="1" allowOverlap="1" wp14:anchorId="69A132EA" wp14:editId="3BCDEDDF">
             <wp:simplePos x="0" y="0"/>
@@ -19975,7 +20038,6 @@
           <w:bCs/>
           <w:noProof/>
         </w:rPr>
-        <w:lastRenderedPageBreak/>
         <w:drawing>
           <wp:anchor distT="0" distB="0" distL="114300" distR="114300" simplePos="0" relativeHeight="251714560" behindDoc="0" locked="0" layoutInCell="1" allowOverlap="1" wp14:anchorId="3331586E" wp14:editId="6CBEED0A">
             <wp:simplePos x="0" y="0"/>
@@ -20148,6 +20210,7 @@
       </w:pPr>
       <w:bookmarkStart w:id="114" w:name="_Toc210993243"/>
       <w:r>
+        <w:lastRenderedPageBreak/>
         <w:t>Accessing data from the Command Window</w:t>
       </w:r>
       <w:bookmarkEnd w:id="114"/>
@@ -20776,7 +20839,6 @@
           <w:sz w:val="20"/>
           <w:szCs w:val="20"/>
         </w:rPr>
-        <w:lastRenderedPageBreak/>
         <w:t xml:space="preserve">&gt;&gt; </w:t>
       </w:r>
       <w:proofErr w:type="spellStart"/>
@@ -21288,45 +21350,28 @@
       <w:proofErr w:type="spellEnd"/>
     </w:p>
     <w:p>
-      <w:pPr>
+      <w:r>
         <w:rPr>
           <w:rFonts w:ascii="Times New Roman" w:eastAsia="Microsoft YaHei" w:hAnsi="Times New Roman" w:cs="Times New Roman"/>
         </w:rPr>
-      </w:pPr>
+        <w:t xml:space="preserve">The result can be assigned to new variables as required. Note that when assigning </w:t>
+      </w:r>
+      <w:proofErr w:type="spellStart"/>
       <w:r>
         <w:rPr>
           <w:rFonts w:ascii="Times New Roman" w:eastAsia="Microsoft YaHei" w:hAnsi="Times New Roman" w:cs="Times New Roman"/>
-        </w:rPr>
-        <w:t xml:space="preserve">The result can be assigned to new variables as required. Note that when assigning </w:t>
-      </w:r>
-      <w:proofErr w:type="spellStart"/>
+          <w:i/>
+          <w:iCs/>
+        </w:rPr>
+        <w:t>dstables</w:t>
+      </w:r>
+      <w:proofErr w:type="spellEnd"/>
       <w:r>
         <w:rPr>
           <w:rFonts w:ascii="Times New Roman" w:eastAsia="Microsoft YaHei" w:hAnsi="Times New Roman" w:cs="Times New Roman"/>
-          <w:i/>
-          <w:iCs/>
-        </w:rPr>
-        <w:t>dstables</w:t>
-      </w:r>
-      <w:proofErr w:type="spellEnd"/>
-      <w:r>
-        <w:rPr>
-          <w:rFonts w:ascii="Times New Roman" w:eastAsia="Microsoft YaHei" w:hAnsi="Times New Roman" w:cs="Times New Roman"/>
         </w:rPr>
         <w:t xml:space="preserve"> it may be necessary to explicitly use the copy command to avoid creating a handle to the existing instance and potentially corrupting the existing data.</w:t>
       </w:r>
-    </w:p>
-    <w:p>
-      <w:pPr>
-        <w:rPr>
-          <w:rFonts w:ascii="Calibri" w:eastAsia="DengXian" w:hAnsi="Calibri" w:cs="Times New Roman"/>
-        </w:rPr>
-      </w:pPr>
-    </w:p>
-    <w:p>
-      <w:pPr>
-        <w:spacing w:after="160"/>
-      </w:pPr>
     </w:p>
     <w:p>
       <w:pPr>
@@ -22227,7 +22272,7 @@
           <v:shape id="_x0000_i1025" type="#_x0000_t75" style="width:2in;height:36pt" o:ole="">
             <v:imagedata r:id="rId58" o:title=""/>
           </v:shape>
-          <o:OLEObject Type="Embed" ProgID="Equation.DSMT4" ShapeID="_x0000_i1025" DrawAspect="Content" ObjectID="_1821607924" r:id="rId59"/>
+          <o:OLEObject Type="Embed" ProgID="Equation.DSMT4" ShapeID="_x0000_i1025" DrawAspect="Content" ObjectID="_1822709740" r:id="rId59"/>
         </w:object>
       </w:r>
       <w:r>
@@ -22298,7 +22343,7 @@
           <v:shape id="_x0000_i1026" type="#_x0000_t75" style="width:97.5pt;height:36pt" o:ole="">
             <v:imagedata r:id="rId60" o:title=""/>
           </v:shape>
-          <o:OLEObject Type="Embed" ProgID="Equation.DSMT4" ShapeID="_x0000_i1026" DrawAspect="Content" ObjectID="_1821607925" r:id="rId61"/>
+          <o:OLEObject Type="Embed" ProgID="Equation.DSMT4" ShapeID="_x0000_i1026" DrawAspect="Content" ObjectID="_1822709741" r:id="rId61"/>
         </w:object>
       </w:r>
       <w:r>
@@ -22471,7 +22516,7 @@
           <v:shape id="_x0000_i1027" type="#_x0000_t75" style="width:123.5pt;height:36pt" o:ole="">
             <v:imagedata r:id="rId62" o:title=""/>
           </v:shape>
-          <o:OLEObject Type="Embed" ProgID="Equation.DSMT4" ShapeID="_x0000_i1027" DrawAspect="Content" ObjectID="_1821607926" r:id="rId63"/>
+          <o:OLEObject Type="Embed" ProgID="Equation.DSMT4" ShapeID="_x0000_i1027" DrawAspect="Content" ObjectID="_1822709742" r:id="rId63"/>
         </w:object>
       </w:r>
       <w:r>
@@ -22830,7 +22875,7 @@
           <v:shape id="_x0000_i1028" type="#_x0000_t75" style="width:10.5pt;height:15pt" o:ole="">
             <v:imagedata r:id="rId64" o:title=""/>
           </v:shape>
-          <o:OLEObject Type="Embed" ProgID="Equation.DSMT4" ShapeID="_x0000_i1028" DrawAspect="Content" ObjectID="_1821607927" r:id="rId65"/>
+          <o:OLEObject Type="Embed" ProgID="Equation.DSMT4" ShapeID="_x0000_i1028" DrawAspect="Content" ObjectID="_1822709743" r:id="rId65"/>
         </w:object>
       </w:r>
       <w:r>
@@ -22844,7 +22889,7 @@
           <v:shape id="_x0000_i1029" type="#_x0000_t75" style="width:67pt;height:31.5pt" o:ole="">
             <v:imagedata r:id="rId66" o:title=""/>
           </v:shape>
-          <o:OLEObject Type="Embed" ProgID="Equation.DSMT4" ShapeID="_x0000_i1029" DrawAspect="Content" ObjectID="_1821607928" r:id="rId67"/>
+          <o:OLEObject Type="Embed" ProgID="Equation.DSMT4" ShapeID="_x0000_i1029" DrawAspect="Content" ObjectID="_1822709744" r:id="rId67"/>
         </w:object>
       </w:r>
       <w:r>
@@ -22888,7 +22933,7 @@
           <v:shape id="_x0000_i1030" type="#_x0000_t75" style="width:98.5pt;height:40.5pt" o:ole="">
             <v:imagedata r:id="rId68" o:title=""/>
           </v:shape>
-          <o:OLEObject Type="Embed" ProgID="Equation.DSMT4" ShapeID="_x0000_i1030" DrawAspect="Content" ObjectID="_1821607929" r:id="rId69"/>
+          <o:OLEObject Type="Embed" ProgID="Equation.DSMT4" ShapeID="_x0000_i1030" DrawAspect="Content" ObjectID="_1822709745" r:id="rId69"/>
         </w:object>
       </w:r>
       <w:r>
@@ -23061,7 +23106,7 @@
           <v:shape id="_x0000_i1031" type="#_x0000_t75" style="width:52pt;height:31.5pt" o:ole="">
             <v:imagedata r:id="rId70" o:title=""/>
           </v:shape>
-          <o:OLEObject Type="Embed" ProgID="Equation.DSMT4" ShapeID="_x0000_i1031" DrawAspect="Content" ObjectID="_1821607930" r:id="rId71"/>
+          <o:OLEObject Type="Embed" ProgID="Equation.DSMT4" ShapeID="_x0000_i1031" DrawAspect="Content" ObjectID="_1822709746" r:id="rId71"/>
         </w:object>
       </w:r>
       <w:r>
@@ -23236,7 +23281,7 @@
           <v:shape id="_x0000_i1032" type="#_x0000_t75" style="width:124pt;height:47pt" o:ole="">
             <v:imagedata r:id="rId72" o:title=""/>
           </v:shape>
-          <o:OLEObject Type="Embed" ProgID="Equation.DSMT4" ShapeID="_x0000_i1032" DrawAspect="Content" ObjectID="_1821607931" r:id="rId73"/>
+          <o:OLEObject Type="Embed" ProgID="Equation.DSMT4" ShapeID="_x0000_i1032" DrawAspect="Content" ObjectID="_1822709747" r:id="rId73"/>
         </w:object>
       </w:r>
       <w:r>
@@ -23278,7 +23323,7 @@
           <v:shape id="_x0000_i1033" type="#_x0000_t75" style="width:119pt;height:45.5pt" o:ole="">
             <v:imagedata r:id="rId74" o:title=""/>
           </v:shape>
-          <o:OLEObject Type="Embed" ProgID="Equation.DSMT4" ShapeID="_x0000_i1033" DrawAspect="Content" ObjectID="_1821607932" r:id="rId75"/>
+          <o:OLEObject Type="Embed" ProgID="Equation.DSMT4" ShapeID="_x0000_i1033" DrawAspect="Content" ObjectID="_1822709748" r:id="rId75"/>
         </w:object>
       </w:r>
       <w:r>
@@ -23320,7 +23365,7 @@
           <v:shape id="_x0000_i1034" type="#_x0000_t75" style="width:133.5pt;height:47pt" o:ole="">
             <v:imagedata r:id="rId76" o:title=""/>
           </v:shape>
-          <o:OLEObject Type="Embed" ProgID="Equation.DSMT4" ShapeID="_x0000_i1034" DrawAspect="Content" ObjectID="_1821607933" r:id="rId77"/>
+          <o:OLEObject Type="Embed" ProgID="Equation.DSMT4" ShapeID="_x0000_i1034" DrawAspect="Content" ObjectID="_1822709749" r:id="rId77"/>
         </w:object>
       </w:r>
       <w:r>
@@ -23387,7 +23432,7 @@
           <v:shape id="_x0000_i1035" type="#_x0000_t75" style="width:10.5pt;height:15pt" o:ole="">
             <v:imagedata r:id="rId78" o:title=""/>
           </v:shape>
-          <o:OLEObject Type="Embed" ProgID="Equation.DSMT4" ShapeID="_x0000_i1035" DrawAspect="Content" ObjectID="_1821607934" r:id="rId79"/>
+          <o:OLEObject Type="Embed" ProgID="Equation.DSMT4" ShapeID="_x0000_i1035" DrawAspect="Content" ObjectID="_1822709750" r:id="rId79"/>
         </w:object>
       </w:r>
       <w:bookmarkEnd w:id="141"/>
@@ -23552,7 +23597,7 @@
           <v:shape id="_x0000_i1036" type="#_x0000_t75" style="width:10.5pt;height:15pt" o:ole="">
             <v:imagedata r:id="rId78" o:title=""/>
           </v:shape>
-          <o:OLEObject Type="Embed" ProgID="Equation.DSMT4" ShapeID="_x0000_i1036" DrawAspect="Content" ObjectID="_1821607935" r:id="rId80"/>
+          <o:OLEObject Type="Embed" ProgID="Equation.DSMT4" ShapeID="_x0000_i1036" DrawAspect="Content" ObjectID="_1822709751" r:id="rId80"/>
         </w:object>
       </w:r>
       <w:r>
@@ -23830,7 +23875,7 @@
           <v:shape id="_x0000_i1037" type="#_x0000_t75" style="width:51.5pt;height:20.5pt" o:ole="">
             <v:imagedata r:id="rId81" o:title=""/>
           </v:shape>
-          <o:OLEObject Type="Embed" ProgID="Equation.DSMT4" ShapeID="_x0000_i1037" DrawAspect="Content" ObjectID="_1821607936" r:id="rId82"/>
+          <o:OLEObject Type="Embed" ProgID="Equation.DSMT4" ShapeID="_x0000_i1037" DrawAspect="Content" ObjectID="_1822709752" r:id="rId82"/>
         </w:object>
       </w:r>
     </w:p>
@@ -23958,7 +24003,7 @@
           <v:shape id="_x0000_i1038" type="#_x0000_t75" style="width:226.5pt;height:47pt" o:ole="">
             <v:imagedata r:id="rId83" o:title=""/>
           </v:shape>
-          <o:OLEObject Type="Embed" ProgID="Equation.DSMT4" ShapeID="_x0000_i1038" DrawAspect="Content" ObjectID="_1821607937" r:id="rId84"/>
+          <o:OLEObject Type="Embed" ProgID="Equation.DSMT4" ShapeID="_x0000_i1038" DrawAspect="Content" ObjectID="_1822709753" r:id="rId84"/>
         </w:object>
       </w:r>
       <w:r>
@@ -24127,7 +24172,7 @@
           <v:shape id="_x0000_i1039" type="#_x0000_t75" style="width:267pt;height:51.5pt" o:ole="">
             <v:imagedata r:id="rId85" o:title=""/>
           </v:shape>
-          <o:OLEObject Type="Embed" ProgID="Equation.DSMT4" ShapeID="_x0000_i1039" DrawAspect="Content" ObjectID="_1821607938" r:id="rId86"/>
+          <o:OLEObject Type="Embed" ProgID="Equation.DSMT4" ShapeID="_x0000_i1039" DrawAspect="Content" ObjectID="_1822709754" r:id="rId86"/>
         </w:object>
       </w:r>
       <w:r>
@@ -24155,7 +24200,7 @@
           <v:shape id="_x0000_i1040" type="#_x0000_t75" style="width:185.5pt;height:20pt" o:ole="">
             <v:imagedata r:id="rId87" o:title=""/>
           </v:shape>
-          <o:OLEObject Type="Embed" ProgID="Equation.DSMT4" ShapeID="_x0000_i1040" DrawAspect="Content" ObjectID="_1821607939" r:id="rId88"/>
+          <o:OLEObject Type="Embed" ProgID="Equation.DSMT4" ShapeID="_x0000_i1040" DrawAspect="Content" ObjectID="_1822709755" r:id="rId88"/>
         </w:object>
       </w:r>
       <w:r>
@@ -24193,7 +24238,7 @@
           <v:shape id="_x0000_i1041" type="#_x0000_t75" style="width:185pt;height:26.5pt" o:ole="">
             <v:imagedata r:id="rId89" o:title=""/>
           </v:shape>
-          <o:OLEObject Type="Embed" ProgID="Equation.DSMT4" ShapeID="_x0000_i1041" DrawAspect="Content" ObjectID="_1821607940" r:id="rId90"/>
+          <o:OLEObject Type="Embed" ProgID="Equation.DSMT4" ShapeID="_x0000_i1041" DrawAspect="Content" ObjectID="_1822709756" r:id="rId90"/>
         </w:object>
       </w:r>
       <w:r>
@@ -24268,7 +24313,7 @@
           <v:shape id="_x0000_i1042" type="#_x0000_t75" style="width:179.5pt;height:92.5pt" o:ole="">
             <v:imagedata r:id="rId91" o:title=""/>
           </v:shape>
-          <o:OLEObject Type="Embed" ProgID="Equation.DSMT4" ShapeID="_x0000_i1042" DrawAspect="Content" ObjectID="_1821607941" r:id="rId92"/>
+          <o:OLEObject Type="Embed" ProgID="Equation.DSMT4" ShapeID="_x0000_i1042" DrawAspect="Content" ObjectID="_1822709757" r:id="rId92"/>
         </w:object>
       </w:r>
       <w:bookmarkEnd w:id="146"/>
@@ -24448,7 +24493,7 @@
           <v:shape id="_x0000_i1043" type="#_x0000_t75" style="width:15pt;height:15pt" o:ole="">
             <v:imagedata r:id="rId93" o:title=""/>
           </v:shape>
-          <o:OLEObject Type="Embed" ProgID="Equation.DSMT4" ShapeID="_x0000_i1043" DrawAspect="Content" ObjectID="_1821607942" r:id="rId94"/>
+          <o:OLEObject Type="Embed" ProgID="Equation.DSMT4" ShapeID="_x0000_i1043" DrawAspect="Content" ObjectID="_1822709758" r:id="rId94"/>
         </w:object>
       </w:r>
       <w:r>
@@ -24492,7 +24537,7 @@
           <v:shape id="_x0000_i1044" type="#_x0000_t75" style="width:87pt;height:40.5pt" o:ole="">
             <v:imagedata r:id="rId95" o:title=""/>
           </v:shape>
-          <o:OLEObject Type="Embed" ProgID="Equation.DSMT4" ShapeID="_x0000_i1044" DrawAspect="Content" ObjectID="_1821607943" r:id="rId96"/>
+          <o:OLEObject Type="Embed" ProgID="Equation.DSMT4" ShapeID="_x0000_i1044" DrawAspect="Content" ObjectID="_1822709759" r:id="rId96"/>
         </w:object>
       </w:r>
       <w:r>
@@ -24827,7 +24872,7 @@
           <v:shape id="_x0000_i1045" type="#_x0000_t75" style="width:124pt;height:40.5pt" o:ole="">
             <v:imagedata r:id="rId97" o:title=""/>
           </v:shape>
-          <o:OLEObject Type="Embed" ProgID="Equation.DSMT4" ShapeID="_x0000_i1045" DrawAspect="Content" ObjectID="_1821607944" r:id="rId98"/>
+          <o:OLEObject Type="Embed" ProgID="Equation.DSMT4" ShapeID="_x0000_i1045" DrawAspect="Content" ObjectID="_1822709760" r:id="rId98"/>
         </w:object>
       </w:r>
       <w:r>
@@ -24845,7 +24890,7 @@
           <v:shape id="_x0000_i1046" type="#_x0000_t75" style="width:169.5pt;height:1in" o:ole="">
             <v:imagedata r:id="rId99" o:title=""/>
           </v:shape>
-          <o:OLEObject Type="Embed" ProgID="Equation.DSMT4" ShapeID="_x0000_i1046" DrawAspect="Content" ObjectID="_1821607945" r:id="rId100"/>
+          <o:OLEObject Type="Embed" ProgID="Equation.DSMT4" ShapeID="_x0000_i1046" DrawAspect="Content" ObjectID="_1822709761" r:id="rId100"/>
         </w:object>
       </w:r>
       <w:bookmarkEnd w:id="147"/>
@@ -24866,7 +24911,7 @@
           <v:shape id="_x0000_i1047" type="#_x0000_t75" style="width:77pt;height:20.5pt" o:ole="">
             <v:imagedata r:id="rId101" o:title=""/>
           </v:shape>
-          <o:OLEObject Type="Embed" ProgID="Equation.DSMT4" ShapeID="_x0000_i1047" DrawAspect="Content" ObjectID="_1821607946" r:id="rId102"/>
+          <o:OLEObject Type="Embed" ProgID="Equation.DSMT4" ShapeID="_x0000_i1047" DrawAspect="Content" ObjectID="_1822709762" r:id="rId102"/>
         </w:object>
       </w:r>
       <w:r>
@@ -24991,7 +25036,7 @@
           <v:shape id="_x0000_i1048" type="#_x0000_t75" style="width:179.5pt;height:56pt" o:ole="">
             <v:imagedata r:id="rId103" o:title=""/>
           </v:shape>
-          <o:OLEObject Type="Embed" ProgID="Equation.DSMT4" ShapeID="_x0000_i1048" DrawAspect="Content" ObjectID="_1821607947" r:id="rId104"/>
+          <o:OLEObject Type="Embed" ProgID="Equation.DSMT4" ShapeID="_x0000_i1048" DrawAspect="Content" ObjectID="_1822709763" r:id="rId104"/>
         </w:object>
       </w:r>
       <w:r>
@@ -25029,7 +25074,7 @@
           <v:shape id="_x0000_i1049" type="#_x0000_t75" style="width:97.5pt;height:20.5pt" o:ole="">
             <v:imagedata r:id="rId105" o:title=""/>
           </v:shape>
-          <o:OLEObject Type="Embed" ProgID="Equation.DSMT4" ShapeID="_x0000_i1049" DrawAspect="Content" ObjectID="_1821607948" r:id="rId106"/>
+          <o:OLEObject Type="Embed" ProgID="Equation.DSMT4" ShapeID="_x0000_i1049" DrawAspect="Content" ObjectID="_1822709764" r:id="rId106"/>
         </w:object>
       </w:r>
       <w:r>
@@ -25108,7 +25153,7 @@
           <v:shape id="_x0000_i1050" type="#_x0000_t75" style="width:237pt;height:77pt" o:ole="">
             <v:imagedata r:id="rId107" o:title=""/>
           </v:shape>
-          <o:OLEObject Type="Embed" ProgID="Equation.DSMT4" ShapeID="_x0000_i1050" DrawAspect="Content" ObjectID="_1821607949" r:id="rId108"/>
+          <o:OLEObject Type="Embed" ProgID="Equation.DSMT4" ShapeID="_x0000_i1050" DrawAspect="Content" ObjectID="_1822709765" r:id="rId108"/>
         </w:object>
       </w:r>
       <w:r>
@@ -25364,7 +25409,7 @@
           <v:shape id="_x0000_i1051" type="#_x0000_t75" style="width:149pt;height:41.5pt" o:ole="">
             <v:imagedata r:id="rId109" o:title=""/>
           </v:shape>
-          <o:OLEObject Type="Embed" ProgID="Equation.DSMT4" ShapeID="_x0000_i1051" DrawAspect="Content" ObjectID="_1821607950" r:id="rId110"/>
+          <o:OLEObject Type="Embed" ProgID="Equation.DSMT4" ShapeID="_x0000_i1051" DrawAspect="Content" ObjectID="_1822709766" r:id="rId110"/>
         </w:object>
       </w:r>
       <w:r>
@@ -25433,7 +25478,7 @@
           <v:shape id="_x0000_i1052" type="#_x0000_t75" style="width:10.5pt;height:16pt" o:ole="">
             <v:imagedata r:id="rId111" o:title=""/>
           </v:shape>
-          <o:OLEObject Type="Embed" ProgID="Equation.DSMT4" ShapeID="_x0000_i1052" DrawAspect="Content" ObjectID="_1821607951" r:id="rId112"/>
+          <o:OLEObject Type="Embed" ProgID="Equation.DSMT4" ShapeID="_x0000_i1052" DrawAspect="Content" ObjectID="_1822709767" r:id="rId112"/>
         </w:object>
       </w:r>
       <w:r>
@@ -25662,10 +25707,12 @@
         <w:pStyle w:val="Heading3"/>
       </w:pPr>
       <w:bookmarkStart w:id="150" w:name="_Toc210993254"/>
+      <w:bookmarkStart w:id="151" w:name="_Ref211423615"/>
       <w:r>
         <w:t>Wave buoy directional spreading</w:t>
       </w:r>
       <w:bookmarkEnd w:id="150"/>
+      <w:bookmarkEnd w:id="151"/>
     </w:p>
     <w:p>
       <w:r>
@@ -25767,7 +25814,7 @@
           <v:shape id="_x0000_i1053" type="#_x0000_t75" style="width:164.5pt;height:133.5pt" o:ole="">
             <v:imagedata r:id="rId113" o:title=""/>
           </v:shape>
-          <o:OLEObject Type="Embed" ProgID="Equation.DSMT4" ShapeID="_x0000_i1053" DrawAspect="Content" ObjectID="_1821607952" r:id="rId114"/>
+          <o:OLEObject Type="Embed" ProgID="Equation.DSMT4" ShapeID="_x0000_i1053" DrawAspect="Content" ObjectID="_1822709768" r:id="rId114"/>
         </w:object>
       </w:r>
     </w:p>
@@ -25788,7 +25835,7 @@
           <v:shape id="_x0000_i1054" type="#_x0000_t75" style="width:334.5pt;height:36pt" o:ole="">
             <v:imagedata r:id="rId115" o:title=""/>
           </v:shape>
-          <o:OLEObject Type="Embed" ProgID="Equation.DSMT4" ShapeID="_x0000_i1054" DrawAspect="Content" ObjectID="_1821607953" r:id="rId116"/>
+          <o:OLEObject Type="Embed" ProgID="Equation.DSMT4" ShapeID="_x0000_i1054" DrawAspect="Content" ObjectID="_1822709769" r:id="rId116"/>
         </w:object>
       </w:r>
     </w:p>
@@ -25804,11 +25851,11 @@
       <w:pPr>
         <w:pStyle w:val="Heading2"/>
       </w:pPr>
-      <w:bookmarkStart w:id="151" w:name="_Toc210993255"/>
+      <w:bookmarkStart w:id="152" w:name="_Toc210993255"/>
       <w:r>
         <w:t>Output tables</w:t>
       </w:r>
-      <w:bookmarkEnd w:id="151"/>
+      <w:bookmarkEnd w:id="152"/>
     </w:p>
     <w:p>
       <w:r>
@@ -25819,11 +25866,11 @@
       <w:pPr>
         <w:pStyle w:val="Heading3"/>
       </w:pPr>
-      <w:bookmarkStart w:id="152" w:name="_Toc210993256"/>
+      <w:bookmarkStart w:id="153" w:name="_Toc210993256"/>
       <w:r>
         <w:t>Ray models</w:t>
       </w:r>
-      <w:bookmarkEnd w:id="152"/>
+      <w:bookmarkEnd w:id="153"/>
     </w:p>
     <w:p>
       <w:r>
@@ -26245,13 +26292,13 @@
       <w:pPr>
         <w:pStyle w:val="Heading3"/>
       </w:pPr>
-      <w:bookmarkStart w:id="153" w:name="_Ref196463828"/>
-      <w:bookmarkStart w:id="154" w:name="_Toc210993257"/>
+      <w:bookmarkStart w:id="154" w:name="_Ref196463828"/>
+      <w:bookmarkStart w:id="155" w:name="_Toc210993257"/>
       <w:r>
         <w:t>Transfer Table</w:t>
       </w:r>
-      <w:bookmarkEnd w:id="153"/>
       <w:bookmarkEnd w:id="154"/>
+      <w:bookmarkEnd w:id="155"/>
     </w:p>
     <w:p>
       <w:r>
@@ -26303,7 +26350,7 @@
                 <w:bCs/>
               </w:rPr>
             </w:pPr>
-            <w:bookmarkStart w:id="155" w:name="_Hlk128575974"/>
+            <w:bookmarkStart w:id="156" w:name="_Hlk128575974"/>
             <w:r>
               <w:rPr>
                 <w:b/>
@@ -26630,8 +26677,8 @@
       </w:tr>
     </w:tbl>
     <w:p>
-      <w:bookmarkStart w:id="156" w:name="_Hlk130911222"/>
-      <w:bookmarkEnd w:id="155"/>
+      <w:bookmarkStart w:id="157" w:name="_Hlk130911222"/>
+      <w:bookmarkEnd w:id="156"/>
       <w:r>
         <w:lastRenderedPageBreak/>
         <w:t>Each row of the table is an inshore wave direction and the</w:t>
@@ -26667,20 +26714,20 @@
         <w:t>] array for each variable).</w:t>
       </w:r>
     </w:p>
-    <w:bookmarkEnd w:id="156"/>
+    <w:bookmarkEnd w:id="157"/>
     <w:p/>
     <w:p>
       <w:pPr>
         <w:pStyle w:val="Heading3"/>
       </w:pPr>
-      <w:bookmarkStart w:id="157" w:name="_Toc210993258"/>
+      <w:bookmarkStart w:id="158" w:name="_Toc210993258"/>
       <w:r>
         <w:t>Wave transfer model</w:t>
       </w:r>
       <w:r>
         <w:t xml:space="preserve"> outputs</w:t>
       </w:r>
-      <w:bookmarkEnd w:id="157"/>
+      <w:bookmarkEnd w:id="158"/>
     </w:p>
     <w:p>
       <w:pPr>
@@ -26735,7 +26782,7 @@
                 <w:bCs/>
               </w:rPr>
             </w:pPr>
-            <w:bookmarkStart w:id="158" w:name="_Hlk130911139"/>
+            <w:bookmarkStart w:id="159" w:name="_Hlk130911139"/>
             <w:r>
               <w:rPr>
                 <w:b/>
@@ -26908,7 +26955,7 @@
           </w:p>
         </w:tc>
       </w:tr>
-      <w:bookmarkEnd w:id="158"/>
+      <w:bookmarkEnd w:id="159"/>
       <w:tr>
         <w:trPr>
           <w:jc w:val="center"/>
@@ -27609,6 +27656,7 @@
           <w:bCs/>
           <w:i/>
           <w:iCs/>
+          <w:highlight w:val="yellow"/>
         </w:rPr>
         <w:t>Wave spectra</w:t>
       </w:r>
@@ -28104,10 +28152,7 @@
               <w:t>3</w:t>
             </w:r>
             <w:r>
-              <w:t>/s</w:t>
-            </w:r>
-            <w:r>
-              <w:t>/m</w:t>
+              <w:t>/s/m</w:t>
             </w:r>
           </w:p>
         </w:tc>
@@ -28259,28 +28304,7 @@
           <w:sz w:val="18"/>
           <w:szCs w:val="18"/>
         </w:rPr>
-        <w:t xml:space="preserve"> is values </w:t>
-      </w:r>
-      <w:r>
-        <w:rPr>
-          <w:sz w:val="18"/>
-          <w:szCs w:val="18"/>
-        </w:rPr>
-        <w:t xml:space="preserve">of </w:t>
-      </w:r>
-      <w:r>
-        <w:rPr>
-          <w:sz w:val="18"/>
-          <w:szCs w:val="18"/>
-        </w:rPr>
-        <w:t>drift direction are from left to right when looking at the shore from the sea</w:t>
-      </w:r>
-      <w:r>
-        <w:rPr>
-          <w:sz w:val="18"/>
-          <w:szCs w:val="18"/>
-        </w:rPr>
-        <w:t xml:space="preserve"> and vice versa.</w:t>
+        <w:t xml:space="preserve"> is values of drift direction are from left to right when looking at the shore from the sea and vice versa.</w:t>
       </w:r>
     </w:p>
     <w:p>
@@ -28294,12 +28318,12 @@
       <w:pPr>
         <w:pStyle w:val="Heading2"/>
       </w:pPr>
-      <w:bookmarkStart w:id="159" w:name="_Toc210993259"/>
+      <w:bookmarkStart w:id="160" w:name="_Toc210993259"/>
       <w:r>
         <w:lastRenderedPageBreak/>
         <w:t>Model and program assumptions</w:t>
       </w:r>
-      <w:bookmarkEnd w:id="159"/>
+      <w:bookmarkEnd w:id="160"/>
     </w:p>
     <w:p>
       <w:r>
@@ -28577,20 +28601,20 @@
       <w:pPr>
         <w:pStyle w:val="Heading2"/>
       </w:pPr>
-      <w:bookmarkStart w:id="160" w:name="_Ref210990165"/>
-      <w:bookmarkStart w:id="161" w:name="_Ref210990166"/>
-      <w:bookmarkStart w:id="162" w:name="_Ref210990177"/>
-      <w:bookmarkStart w:id="163" w:name="_Toc210993260"/>
+      <w:bookmarkStart w:id="161" w:name="_Ref210990165"/>
+      <w:bookmarkStart w:id="162" w:name="_Ref210990166"/>
+      <w:bookmarkStart w:id="163" w:name="_Ref210990177"/>
+      <w:bookmarkStart w:id="164" w:name="_Toc210993260"/>
       <w:r>
         <w:t xml:space="preserve">Sediment </w:t>
       </w:r>
       <w:r>
         <w:t>transport</w:t>
       </w:r>
-      <w:bookmarkEnd w:id="160"/>
       <w:bookmarkEnd w:id="161"/>
       <w:bookmarkEnd w:id="162"/>
       <w:bookmarkEnd w:id="163"/>
+      <w:bookmarkEnd w:id="164"/>
     </w:p>
     <w:p>
       <w:r>
@@ -28657,13 +28681,7 @@
         <w:fldChar w:fldCharType="separate"/>
       </w:r>
       <w:r>
-        <w:t>3</w:t>
-      </w:r>
-      <w:r>
-        <w:t>.</w:t>
-      </w:r>
-      <w:r>
-        <w:t>5</w:t>
+        <w:t>3.5</w:t>
       </w:r>
       <w:r>
         <w:fldChar w:fldCharType="end"/>
@@ -28680,11 +28698,11 @@
       <w:pPr>
         <w:pStyle w:val="Heading3"/>
       </w:pPr>
-      <w:bookmarkStart w:id="164" w:name="_Toc210993261"/>
+      <w:bookmarkStart w:id="165" w:name="_Toc210993261"/>
       <w:r>
         <w:t>Drift models</w:t>
       </w:r>
-      <w:bookmarkEnd w:id="164"/>
+      <w:bookmarkEnd w:id="165"/>
     </w:p>
     <w:p>
       <w:r>
@@ -28845,11 +28863,11 @@
         <w:lastRenderedPageBreak/>
         <w:t xml:space="preserve">The drift coefficient is generic in this implementation. The default value is 1 but can be modified to scale the drift values if required. </w:t>
       </w:r>
-      <w:bookmarkStart w:id="165" w:name="_Hlk210994691"/>
+      <w:bookmarkStart w:id="166" w:name="_Hlk210994691"/>
       <w:r>
         <w:t>The convention used for drift volumes is that positive values are from left to right when looking at the shore from the sea.</w:t>
       </w:r>
-      <w:bookmarkEnd w:id="165"/>
+      <w:bookmarkEnd w:id="166"/>
     </w:p>
     <w:p>
       <w:pPr>
@@ -28860,15 +28878,15 @@
       <w:pPr>
         <w:pStyle w:val="Heading3"/>
       </w:pPr>
-      <w:bookmarkStart w:id="166" w:name="_Ref44422883"/>
-      <w:bookmarkStart w:id="167" w:name="_Toc158307013"/>
-      <w:bookmarkStart w:id="168" w:name="_Toc210993262"/>
+      <w:bookmarkStart w:id="167" w:name="_Ref44422883"/>
+      <w:bookmarkStart w:id="168" w:name="_Toc158307013"/>
+      <w:bookmarkStart w:id="169" w:name="_Toc210993262"/>
       <w:r>
         <w:t>X-shore Transport</w:t>
       </w:r>
-      <w:bookmarkEnd w:id="166"/>
       <w:bookmarkEnd w:id="167"/>
       <w:bookmarkEnd w:id="168"/>
+      <w:bookmarkEnd w:id="169"/>
     </w:p>
     <w:p>
       <w:r>
@@ -28938,7 +28956,7 @@
           <v:shape id="_x0000_i1055" type="#_x0000_t75" style="width:419pt;height:40.5pt" o:ole="">
             <v:imagedata r:id="rId117" o:title=""/>
           </v:shape>
-          <o:OLEObject Type="Embed" ProgID="Equation.DSMT4" ShapeID="_x0000_i1055" DrawAspect="Content" ObjectID="_1821607954" r:id="rId118"/>
+          <o:OLEObject Type="Embed" ProgID="Equation.DSMT4" ShapeID="_x0000_i1055" DrawAspect="Content" ObjectID="_1822709770" r:id="rId118"/>
         </w:object>
       </w:r>
     </w:p>
@@ -29424,7 +29442,7 @@
           <v:shape id="_x0000_i1056" type="#_x0000_t75" style="width:134.5pt;height:112.5pt" o:ole="">
             <v:imagedata r:id="rId119" o:title=""/>
           </v:shape>
-          <o:OLEObject Type="Embed" ProgID="Equation.DSMT4" ShapeID="_x0000_i1056" DrawAspect="Content" ObjectID="_1821607955" r:id="rId120"/>
+          <o:OLEObject Type="Embed" ProgID="Equation.DSMT4" ShapeID="_x0000_i1056" DrawAspect="Content" ObjectID="_1822709771" r:id="rId120"/>
         </w:object>
       </w:r>
     </w:p>
@@ -29517,13 +29535,13 @@
       <w:pPr>
         <w:pStyle w:val="Heading3"/>
       </w:pPr>
-      <w:bookmarkStart w:id="169" w:name="_Ref210992059"/>
-      <w:bookmarkStart w:id="170" w:name="_Toc210993263"/>
+      <w:bookmarkStart w:id="170" w:name="_Ref210992059"/>
+      <w:bookmarkStart w:id="171" w:name="_Toc210993263"/>
       <w:r>
         <w:t>Peclet ratio</w:t>
       </w:r>
-      <w:bookmarkEnd w:id="169"/>
       <w:bookmarkEnd w:id="170"/>
+      <w:bookmarkEnd w:id="171"/>
     </w:p>
     <w:p>
       <w:r>
@@ -29539,13 +29557,7 @@
         <w:fldChar w:fldCharType="separate"/>
       </w:r>
       <w:r>
-        <w:t>3.</w:t>
-      </w:r>
-      <w:r>
-        <w:t>6</w:t>
-      </w:r>
-      <w:r>
-        <w:t>.6</w:t>
+        <w:t>3.6.6</w:t>
       </w:r>
       <w:r>
         <w:fldChar w:fldCharType="end"/>
@@ -29578,22 +29590,13 @@
         <w:t xml:space="preserve"> </w:t>
       </w:r>
       <w:r>
-        <w:t>If</w:t>
-      </w:r>
-      <w:r>
-        <w:t xml:space="preserve"> the</w:t>
+        <w:t>If the</w:t>
       </w:r>
       <w:r>
         <w:t xml:space="preserve"> </w:t>
       </w:r>
       <w:r>
-        <w:t>mean transport at each location</w:t>
-      </w:r>
-      <w:r>
-        <w:t xml:space="preserve"> </w:t>
-      </w:r>
-      <w:r>
-        <w:t>as a measure of sediment advection</w:t>
+        <w:t>mean transport at each location as a measure of sediment advection</w:t>
       </w:r>
       <w:r>
         <w:t xml:space="preserve">, </w:t>
@@ -29603,10 +29606,10 @@
           <w:position w:val="-10"/>
         </w:rPr>
         <w:object w:dxaOrig="240" w:dyaOrig="360" w14:anchorId="51BF573F">
-          <v:shape id="_x0000_i1425" type="#_x0000_t75" style="width:12pt;height:18pt" o:ole="">
+          <v:shape id="_x0000_i1057" type="#_x0000_t75" style="width:12pt;height:18pt" o:ole="">
             <v:imagedata r:id="rId121" o:title=""/>
           </v:shape>
-          <o:OLEObject Type="Embed" ProgID="Equation.DSMT4" ShapeID="_x0000_i1425" DrawAspect="Content" ObjectID="_1821607956" r:id="rId122"/>
+          <o:OLEObject Type="Embed" ProgID="Equation.DSMT4" ShapeID="_x0000_i1057" DrawAspect="Content" ObjectID="_1822709772" r:id="rId122"/>
         </w:object>
       </w:r>
       <w:r>
@@ -29626,35 +29629,20 @@
           <w:position w:val="-14"/>
         </w:rPr>
         <w:object w:dxaOrig="420" w:dyaOrig="400" w14:anchorId="26D16D87">
-          <v:shape id="_x0000_i1423" type="#_x0000_t75" style="width:21pt;height:20pt" o:ole="">
+          <v:shape id="_x0000_i1058" type="#_x0000_t75" style="width:21pt;height:20pt" o:ole="">
             <v:imagedata r:id="rId123" o:title=""/>
           </v:shape>
-          <o:OLEObject Type="Embed" ProgID="Equation.DSMT4" ShapeID="_x0000_i1423" DrawAspect="Content" ObjectID="_1821607957" r:id="rId124"/>
+          <o:OLEObject Type="Embed" ProgID="Equation.DSMT4" ShapeID="_x0000_i1058" DrawAspect="Content" ObjectID="_1822709773" r:id="rId124"/>
         </w:object>
       </w:r>
       <w:r>
-        <w:t xml:space="preserve">, </w:t>
-      </w:r>
-      <w:r>
-        <w:t>the</w:t>
-      </w:r>
-      <w:r>
-        <w:t xml:space="preserve"> littoral Peclet number </w:t>
-      </w:r>
-      <w:r>
-        <w:t>is taken as a</w:t>
+        <w:t>, the littoral Peclet number is taken as a</w:t>
       </w:r>
       <w:r>
         <w:t xml:space="preserve"> </w:t>
       </w:r>
       <w:r>
-        <w:t>measure of t</w:t>
-      </w:r>
-      <w:r>
-        <w:t>he relative influence of alongshore advection and diffusion along the coast</w:t>
-      </w:r>
-      <w:r>
-        <w:t>.</w:t>
+        <w:t>measure of the relative influence of alongshore advection and diffusion along the coast.</w:t>
       </w:r>
     </w:p>
     <w:p>
@@ -29667,10 +29655,10 @@
           <w:position w:val="-14"/>
         </w:rPr>
         <w:object w:dxaOrig="1219" w:dyaOrig="400" w14:anchorId="572CE3F4">
-          <v:shape id="_x0000_i1412" type="#_x0000_t75" style="width:61pt;height:20pt" o:ole="">
+          <v:shape id="_x0000_i1059" type="#_x0000_t75" style="width:61pt;height:20pt" o:ole="">
             <v:imagedata r:id="rId125" o:title=""/>
           </v:shape>
-          <o:OLEObject Type="Embed" ProgID="Equation.DSMT4" ShapeID="_x0000_i1412" DrawAspect="Content" ObjectID="_1821607958" r:id="rId126"/>
+          <o:OLEObject Type="Embed" ProgID="Equation.DSMT4" ShapeID="_x0000_i1059" DrawAspect="Content" ObjectID="_1822709774" r:id="rId126"/>
         </w:object>
       </w:r>
       <w:r>
@@ -29699,9 +29687,6 @@
       <w:pPr>
         <w:snapToGrid w:val="0"/>
         <w:spacing w:after="0" w:line="240" w:lineRule="auto"/>
-        <w:rPr>
-          <w:rFonts w:hint="eastAsia"/>
-        </w:rPr>
       </w:pPr>
       <w:r>
         <w:rPr>
@@ -29852,9 +29837,6 @@
       <w:pPr>
         <w:snapToGrid w:val="0"/>
         <w:spacing w:after="0" w:line="240" w:lineRule="auto"/>
-        <w:rPr>
-          <w:rFonts w:hint="eastAsia"/>
-        </w:rPr>
       </w:pPr>
       <w:r>
         <w:lastRenderedPageBreak/>
@@ -29866,15 +29848,15 @@
       <w:pPr>
         <w:pStyle w:val="Heading2"/>
       </w:pPr>
-      <w:bookmarkStart w:id="171" w:name="_Ref42158553"/>
-      <w:bookmarkStart w:id="172" w:name="_Toc121849955"/>
-      <w:bookmarkStart w:id="173" w:name="_Toc210993264"/>
+      <w:bookmarkStart w:id="172" w:name="_Ref42158553"/>
+      <w:bookmarkStart w:id="173" w:name="_Toc121849955"/>
+      <w:bookmarkStart w:id="174" w:name="_Toc210993264"/>
       <w:r>
         <w:t>Taylor diagram</w:t>
       </w:r>
-      <w:bookmarkEnd w:id="171"/>
       <w:bookmarkEnd w:id="172"/>
       <w:bookmarkEnd w:id="173"/>
+      <w:bookmarkEnd w:id="174"/>
     </w:p>
     <w:p>
       <w:r>
@@ -29885,20 +29867,20 @@
       <w:pPr>
         <w:pStyle w:val="Heading3"/>
       </w:pPr>
-      <w:bookmarkStart w:id="174" w:name="_Toc30530887"/>
-      <w:bookmarkStart w:id="175" w:name="_Ref30591587"/>
-      <w:bookmarkStart w:id="176" w:name="_Toc121849956"/>
-      <w:bookmarkStart w:id="177" w:name="_Toc210993265"/>
+      <w:bookmarkStart w:id="175" w:name="_Toc30530887"/>
+      <w:bookmarkStart w:id="176" w:name="_Ref30591587"/>
+      <w:bookmarkStart w:id="177" w:name="_Toc121849956"/>
+      <w:bookmarkStart w:id="178" w:name="_Toc210993265"/>
       <w:r>
         <w:t>Taylor diagram</w:t>
       </w:r>
-      <w:bookmarkEnd w:id="174"/>
       <w:bookmarkEnd w:id="175"/>
+      <w:bookmarkEnd w:id="176"/>
       <w:r>
         <w:t xml:space="preserve"> theory</w:t>
       </w:r>
-      <w:bookmarkEnd w:id="176"/>
       <w:bookmarkEnd w:id="177"/>
+      <w:bookmarkEnd w:id="178"/>
     </w:p>
     <w:p>
       <w:r>
@@ -29927,10 +29909,10 @@
           <w:position w:val="-12"/>
         </w:rPr>
         <w:object w:dxaOrig="1660" w:dyaOrig="380" w14:anchorId="250EBE71">
-          <v:shape id="_x0000_i1057" type="#_x0000_t75" style="width:82.5pt;height:20.5pt" o:ole="">
+          <v:shape id="_x0000_i1060" type="#_x0000_t75" style="width:82.5pt;height:20.5pt" o:ole="">
             <v:imagedata r:id="rId127" o:title=""/>
           </v:shape>
-          <o:OLEObject Type="Embed" ProgID="Equation.DSMT4" ShapeID="_x0000_i1057" DrawAspect="Content" ObjectID="_1821607959" r:id="rId128"/>
+          <o:OLEObject Type="Embed" ProgID="Equation.DSMT4" ShapeID="_x0000_i1060" DrawAspect="Content" ObjectID="_1822709775" r:id="rId128"/>
         </w:object>
       </w:r>
     </w:p>
@@ -29945,10 +29927,10 @@
       </w:pPr>
       <w:r>
         <w:object w:dxaOrig="4140" w:dyaOrig="820" w14:anchorId="41ACB1F8">
-          <v:shape id="_x0000_i1058" type="#_x0000_t75" style="width:205.5pt;height:40.5pt" o:ole="">
+          <v:shape id="_x0000_i1061" type="#_x0000_t75" style="width:205.5pt;height:40.5pt" o:ole="">
             <v:imagedata r:id="rId129" o:title=""/>
           </v:shape>
-          <o:OLEObject Type="Embed" ProgID="Equation.DSMT4" ShapeID="_x0000_i1058" DrawAspect="Content" ObjectID="_1821607960" r:id="rId130"/>
+          <o:OLEObject Type="Embed" ProgID="Equation.DSMT4" ShapeID="_x0000_i1061" DrawAspect="Content" ObjectID="_1822709776" r:id="rId130"/>
         </w:object>
       </w:r>
     </w:p>
@@ -29967,10 +29949,10 @@
           <w:position w:val="-4"/>
         </w:rPr>
         <w:object w:dxaOrig="1400" w:dyaOrig="300" w14:anchorId="19345B6D">
-          <v:shape id="_x0000_i1059" type="#_x0000_t75" style="width:1in;height:16pt" o:ole="">
+          <v:shape id="_x0000_i1062" type="#_x0000_t75" style="width:1in;height:16pt" o:ole="">
             <v:imagedata r:id="rId131" o:title=""/>
           </v:shape>
-          <o:OLEObject Type="Embed" ProgID="Equation.DSMT4" ShapeID="_x0000_i1059" DrawAspect="Content" ObjectID="_1821607961" r:id="rId132"/>
+          <o:OLEObject Type="Embed" ProgID="Equation.DSMT4" ShapeID="_x0000_i1062" DrawAspect="Content" ObjectID="_1822709777" r:id="rId132"/>
         </w:object>
       </w:r>
     </w:p>
@@ -29990,10 +29972,10 @@
       </w:pPr>
       <w:r>
         <w:object w:dxaOrig="3120" w:dyaOrig="920" w14:anchorId="08A42065">
-          <v:shape id="_x0000_i1060" type="#_x0000_t75" style="width:154.5pt;height:45.5pt" o:ole="">
+          <v:shape id="_x0000_i1063" type="#_x0000_t75" style="width:154.5pt;height:45.5pt" o:ole="">
             <v:imagedata r:id="rId133" o:title=""/>
           </v:shape>
-          <o:OLEObject Type="Embed" ProgID="Equation.DSMT4" ShapeID="_x0000_i1060" DrawAspect="Content" ObjectID="_1821607962" r:id="rId134"/>
+          <o:OLEObject Type="Embed" ProgID="Equation.DSMT4" ShapeID="_x0000_i1063" DrawAspect="Content" ObjectID="_1822709778" r:id="rId134"/>
         </w:object>
       </w:r>
     </w:p>
@@ -30008,10 +29990,10 @@
       </w:pPr>
       <w:r>
         <w:object w:dxaOrig="3440" w:dyaOrig="859" w14:anchorId="1B7B7439">
-          <v:shape id="_x0000_i1061" type="#_x0000_t75" style="width:174.5pt;height:41.5pt" o:ole="">
+          <v:shape id="_x0000_i1064" type="#_x0000_t75" style="width:174.5pt;height:41.5pt" o:ole="">
             <v:imagedata r:id="rId135" o:title=""/>
           </v:shape>
-          <o:OLEObject Type="Embed" ProgID="Equation.DSMT4" ShapeID="_x0000_i1061" DrawAspect="Content" ObjectID="_1821607963" r:id="rId136"/>
+          <o:OLEObject Type="Embed" ProgID="Equation.DSMT4" ShapeID="_x0000_i1064" DrawAspect="Content" ObjectID="_1822709779" r:id="rId136"/>
         </w:object>
       </w:r>
     </w:p>
@@ -30029,10 +30011,10 @@
           <w:position w:val="-12"/>
         </w:rPr>
         <w:object w:dxaOrig="3120" w:dyaOrig="380" w14:anchorId="6A2664A7">
-          <v:shape id="_x0000_i1062" type="#_x0000_t75" style="width:154.5pt;height:20.5pt" o:ole="">
+          <v:shape id="_x0000_i1065" type="#_x0000_t75" style="width:154.5pt;height:20.5pt" o:ole="">
             <v:imagedata r:id="rId137" o:title=""/>
           </v:shape>
-          <o:OLEObject Type="Embed" ProgID="Equation.DSMT4" ShapeID="_x0000_i1062" DrawAspect="Content" ObjectID="_1821607964" r:id="rId138"/>
+          <o:OLEObject Type="Embed" ProgID="Equation.DSMT4" ShapeID="_x0000_i1065" DrawAspect="Content" ObjectID="_1822709780" r:id="rId138"/>
         </w:object>
       </w:r>
     </w:p>
@@ -30098,10 +30080,10 @@
           <w:position w:val="-30"/>
         </w:rPr>
         <w:object w:dxaOrig="960" w:dyaOrig="680" w14:anchorId="5DF0527A">
-          <v:shape id="_x0000_i1063" type="#_x0000_t75" style="width:47pt;height:36pt" o:ole="">
+          <v:shape id="_x0000_i1066" type="#_x0000_t75" style="width:47pt;height:36pt" o:ole="">
             <v:imagedata r:id="rId139" o:title=""/>
           </v:shape>
-          <o:OLEObject Type="Embed" ProgID="Equation.DSMT4" ShapeID="_x0000_i1063" DrawAspect="Content" ObjectID="_1821607965" r:id="rId140"/>
+          <o:OLEObject Type="Embed" ProgID="Equation.DSMT4" ShapeID="_x0000_i1066" DrawAspect="Content" ObjectID="_1822709781" r:id="rId140"/>
         </w:object>
       </w:r>
     </w:p>
@@ -30129,10 +30111,10 @@
           <w:position w:val="-46"/>
         </w:rPr>
         <w:object w:dxaOrig="1400" w:dyaOrig="1040" w14:anchorId="6798FD2A">
-          <v:shape id="_x0000_i1064" type="#_x0000_t75" style="width:1in;height:51.5pt" o:ole="">
+          <v:shape id="_x0000_i1067" type="#_x0000_t75" style="width:1in;height:51.5pt" o:ole="">
             <v:imagedata r:id="rId141" o:title=""/>
           </v:shape>
-          <o:OLEObject Type="Embed" ProgID="Equation.DSMT4" ShapeID="_x0000_i1064" DrawAspect="Content" ObjectID="_1821607966" r:id="rId142"/>
+          <o:OLEObject Type="Embed" ProgID="Equation.DSMT4" ShapeID="_x0000_i1067" DrawAspect="Content" ObjectID="_1822709782" r:id="rId142"/>
         </w:object>
       </w:r>
     </w:p>
@@ -30157,10 +30139,10 @@
           <w:position w:val="-12"/>
         </w:rPr>
         <w:object w:dxaOrig="3140" w:dyaOrig="400" w14:anchorId="73353535">
-          <v:shape id="_x0000_i1065" type="#_x0000_t75" style="width:160.5pt;height:20.5pt" o:ole="">
+          <v:shape id="_x0000_i1068" type="#_x0000_t75" style="width:160.5pt;height:20.5pt" o:ole="">
             <v:imagedata r:id="rId143" o:title=""/>
           </v:shape>
-          <o:OLEObject Type="Embed" ProgID="Equation.DSMT4" ShapeID="_x0000_i1065" DrawAspect="Content" ObjectID="_1821607967" r:id="rId144"/>
+          <o:OLEObject Type="Embed" ProgID="Equation.DSMT4" ShapeID="_x0000_i1068" DrawAspect="Content" ObjectID="_1822709783" r:id="rId144"/>
         </w:object>
       </w:r>
       <w:r>
@@ -30189,10 +30171,10 @@
           <w:position w:val="-12"/>
         </w:rPr>
         <w:object w:dxaOrig="2480" w:dyaOrig="400" w14:anchorId="5B47233F">
-          <v:shape id="_x0000_i1066" type="#_x0000_t75" style="width:124pt;height:20.5pt" o:ole="">
+          <v:shape id="_x0000_i1069" type="#_x0000_t75" style="width:124pt;height:20.5pt" o:ole="">
             <v:imagedata r:id="rId145" o:title=""/>
           </v:shape>
-          <o:OLEObject Type="Embed" ProgID="Equation.DSMT4" ShapeID="_x0000_i1066" DrawAspect="Content" ObjectID="_1821607968" r:id="rId146"/>
+          <o:OLEObject Type="Embed" ProgID="Equation.DSMT4" ShapeID="_x0000_i1069" DrawAspect="Content" ObjectID="_1822709784" r:id="rId146"/>
         </w:object>
       </w:r>
     </w:p>
@@ -30261,19 +30243,19 @@
       <w:pPr>
         <w:pStyle w:val="Heading3"/>
       </w:pPr>
-      <w:bookmarkStart w:id="178" w:name="_Toc30530888"/>
-      <w:bookmarkStart w:id="179" w:name="_Ref30591440"/>
-      <w:bookmarkStart w:id="180" w:name="_Ref30591590"/>
-      <w:bookmarkStart w:id="181" w:name="_Toc121849957"/>
-      <w:bookmarkStart w:id="182" w:name="_Toc210993266"/>
+      <w:bookmarkStart w:id="179" w:name="_Toc30530888"/>
+      <w:bookmarkStart w:id="180" w:name="_Ref30591440"/>
+      <w:bookmarkStart w:id="181" w:name="_Ref30591590"/>
+      <w:bookmarkStart w:id="182" w:name="_Toc121849957"/>
+      <w:bookmarkStart w:id="183" w:name="_Toc210993266"/>
       <w:r>
         <w:t>Skill score</w:t>
       </w:r>
-      <w:bookmarkEnd w:id="178"/>
       <w:bookmarkEnd w:id="179"/>
       <w:bookmarkEnd w:id="180"/>
       <w:bookmarkEnd w:id="181"/>
       <w:bookmarkEnd w:id="182"/>
+      <w:bookmarkEnd w:id="183"/>
     </w:p>
     <w:p>
       <w:r>
@@ -30300,7 +30282,7 @@
         <w:t>He then proposes a skill score that achieves this without being too complicated as:</w:t>
       </w:r>
     </w:p>
-    <w:bookmarkStart w:id="183" w:name="_Hlk30156935"/>
+    <w:bookmarkStart w:id="184" w:name="_Hlk30156935"/>
     <w:p>
       <w:pPr>
         <w:ind w:left="1440" w:firstLine="720"/>
@@ -30310,13 +30292,13 @@
           <w:position w:val="-36"/>
         </w:rPr>
         <w:object w:dxaOrig="2960" w:dyaOrig="740" w14:anchorId="531FFE6E">
-          <v:shape id="_x0000_i1067" type="#_x0000_t75" style="width:149pt;height:36pt" o:ole="">
+          <v:shape id="_x0000_i1070" type="#_x0000_t75" style="width:149pt;height:36pt" o:ole="">
             <v:imagedata r:id="rId148" o:title=""/>
           </v:shape>
-          <o:OLEObject Type="Embed" ProgID="Equation.DSMT4" ShapeID="_x0000_i1067" DrawAspect="Content" ObjectID="_1821607969" r:id="rId149"/>
+          <o:OLEObject Type="Embed" ProgID="Equation.DSMT4" ShapeID="_x0000_i1070" DrawAspect="Content" ObjectID="_1822709785" r:id="rId149"/>
         </w:object>
       </w:r>
-      <w:bookmarkEnd w:id="183"/>
+      <w:bookmarkEnd w:id="184"/>
     </w:p>
     <w:p>
       <w:r>
@@ -30332,10 +30314,10 @@
           <w:position w:val="-36"/>
         </w:rPr>
         <w:object w:dxaOrig="3060" w:dyaOrig="780" w14:anchorId="0D7093F0">
-          <v:shape id="_x0000_i1068" type="#_x0000_t75" style="width:154.5pt;height:40.5pt" o:ole="">
+          <v:shape id="_x0000_i1071" type="#_x0000_t75" style="width:154.5pt;height:40.5pt" o:ole="">
             <v:imagedata r:id="rId150" o:title=""/>
           </v:shape>
-          <o:OLEObject Type="Embed" ProgID="Equation.DSMT4" ShapeID="_x0000_i1068" DrawAspect="Content" ObjectID="_1821607970" r:id="rId151"/>
+          <o:OLEObject Type="Embed" ProgID="Equation.DSMT4" ShapeID="_x0000_i1071" DrawAspect="Content" ObjectID="_1822709786" r:id="rId151"/>
         </w:object>
       </w:r>
     </w:p>
@@ -30481,10 +30463,10 @@
           <w:position w:val="-36"/>
         </w:rPr>
         <w:object w:dxaOrig="3120" w:dyaOrig="780" w14:anchorId="32E806BA">
-          <v:shape id="_x0000_i1069" type="#_x0000_t75" style="width:154.5pt;height:40.5pt" o:ole="">
+          <v:shape id="_x0000_i1072" type="#_x0000_t75" style="width:154.5pt;height:40.5pt" o:ole="">
             <v:imagedata r:id="rId152" o:title=""/>
           </v:shape>
-          <o:OLEObject Type="Embed" ProgID="Equation.DSMT4" ShapeID="_x0000_i1069" DrawAspect="Content" ObjectID="_1821607971" r:id="rId153"/>
+          <o:OLEObject Type="Embed" ProgID="Equation.DSMT4" ShapeID="_x0000_i1072" DrawAspect="Content" ObjectID="_1822709787" r:id="rId153"/>
         </w:object>
       </w:r>
     </w:p>
@@ -30588,21 +30570,21 @@
       <w:pPr>
         <w:pStyle w:val="Heading2"/>
       </w:pPr>
-      <w:bookmarkStart w:id="184" w:name="_Ref505163379"/>
-      <w:bookmarkStart w:id="185" w:name="_Toc58851129"/>
-      <w:bookmarkStart w:id="186" w:name="_Toc210993267"/>
+      <w:bookmarkStart w:id="185" w:name="_Ref505163379"/>
+      <w:bookmarkStart w:id="186" w:name="_Toc58851129"/>
+      <w:bookmarkStart w:id="187" w:name="_Toc210993267"/>
       <w:r>
         <w:t>Derive</w:t>
       </w:r>
       <w:r>
         <w:t xml:space="preserve"> Output</w:t>
       </w:r>
-      <w:bookmarkEnd w:id="184"/>
       <w:bookmarkEnd w:id="185"/>
       <w:bookmarkEnd w:id="186"/>
-    </w:p>
-    <w:p>
-      <w:bookmarkStart w:id="187" w:name="_Hlk505164153"/>
+      <w:bookmarkEnd w:id="187"/>
+    </w:p>
+    <w:p>
+      <w:bookmarkStart w:id="188" w:name="_Hlk505164153"/>
       <w:r>
         <w:t xml:space="preserve">The </w:t>
       </w:r>
@@ -30634,11 +30616,11 @@
       <w:r>
         <w:t xml:space="preserve">). </w:t>
       </w:r>
-      <w:bookmarkEnd w:id="187"/>
+      <w:bookmarkEnd w:id="188"/>
       <w:r>
         <w:t xml:space="preserve">The equation box can accept t, x, y, z in upper or lower case. Time can be assigned to X, Y, or Z buttons, or simply included in the equation as t (as long as the data being used in one of the variables includes a time dimension). Each data set is sampled for the defined data range. </w:t>
       </w:r>
-      <w:bookmarkStart w:id="188" w:name="_Hlk41120195"/>
+      <w:bookmarkStart w:id="189" w:name="_Hlk41120195"/>
       <w:r>
         <w:t xml:space="preserve">If the data set being sampled includes </w:t>
       </w:r>
@@ -31211,9 +31193,9 @@
       </w:r>
     </w:p>
     <w:p>
-      <w:bookmarkStart w:id="189" w:name="_Hlk505164387"/>
-      <w:bookmarkStart w:id="190" w:name="_Hlk41120321"/>
-      <w:bookmarkStart w:id="191" w:name="_Hlk77169607"/>
+      <w:bookmarkStart w:id="190" w:name="_Hlk505164387"/>
+      <w:bookmarkStart w:id="191" w:name="_Hlk41120321"/>
+      <w:bookmarkStart w:id="192" w:name="_Hlk77169607"/>
       <w:r>
         <w:t xml:space="preserve">If the function returns a single valued answer, this is displayed in a message box, otherwise it is saved, either by adding to an existing dataset, or creating a new one (see Section </w:t>
       </w:r>
@@ -31281,9 +31263,9 @@
       <w:r>
         <w:t xml:space="preserve">). </w:t>
       </w:r>
-      <w:bookmarkEnd w:id="189"/>
       <w:bookmarkEnd w:id="190"/>
       <w:bookmarkEnd w:id="191"/>
+      <w:bookmarkEnd w:id="192"/>
     </w:p>
     <w:p>
       <w:pPr>
@@ -31385,7 +31367,7 @@
           <w:iCs/>
         </w:rPr>
       </w:pPr>
-      <w:bookmarkStart w:id="192" w:name="_Hlk41121450"/>
+      <w:bookmarkStart w:id="193" w:name="_Hlk41121450"/>
       <w:r>
         <w:rPr>
           <w:iCs/>
@@ -31503,7 +31485,7 @@
         </w:rPr>
         <w:t xml:space="preserve">Adding the comment %time or %rows, allows the the row dimension to be added to the new dataset. For example if x and y data sets are timeseries, then </w:t>
       </w:r>
-      <w:bookmarkStart w:id="193" w:name="_Hlk153704497"/>
+      <w:bookmarkStart w:id="194" w:name="_Hlk153704497"/>
       <w:r>
         <w:rPr>
           <w:noProof/>
@@ -31523,7 +31505,7 @@
         </w:rPr>
         <w:t xml:space="preserve"> expresion, or function call, </w:t>
       </w:r>
-      <w:bookmarkEnd w:id="193"/>
+      <w:bookmarkEnd w:id="194"/>
       <w:r>
         <w:rPr>
           <w:noProof/>
@@ -31570,14 +31552,14 @@
       <w:pPr>
         <w:pStyle w:val="Heading3"/>
       </w:pPr>
-      <w:bookmarkStart w:id="194" w:name="_Toc72232566"/>
-      <w:bookmarkStart w:id="195" w:name="_Toc210993268"/>
-      <w:bookmarkEnd w:id="192"/>
+      <w:bookmarkStart w:id="195" w:name="_Toc72232566"/>
+      <w:bookmarkStart w:id="196" w:name="_Toc210993268"/>
+      <w:bookmarkEnd w:id="193"/>
       <w:r>
         <w:t>Calling an external function</w:t>
       </w:r>
-      <w:bookmarkEnd w:id="194"/>
       <w:bookmarkEnd w:id="195"/>
+      <w:bookmarkEnd w:id="196"/>
     </w:p>
     <w:p>
       <w:r>
@@ -31599,7 +31581,7 @@
       <w:r>
         <w:t xml:space="preserve"> convention that all functions are lower case). Some examples of functions provided in </w:t>
       </w:r>
-      <w:bookmarkStart w:id="196" w:name="_Hlk77157677"/>
+      <w:bookmarkStart w:id="197" w:name="_Hlk77157677"/>
       <w:r>
         <w:fldChar w:fldCharType="begin"/>
       </w:r>
@@ -31617,7 +31599,7 @@
       <w:r>
         <w:fldChar w:fldCharType="end"/>
       </w:r>
-      <w:bookmarkEnd w:id="196"/>
+      <w:bookmarkEnd w:id="197"/>
       <w:r>
         <w:t xml:space="preserve"> are detailed in Section </w:t>
       </w:r>
@@ -31714,11 +31696,11 @@
       <w:r>
         <w:t xml:space="preserve"> for each dataset selected. For this option up to 3 variables can be selected </w:t>
       </w:r>
-      <w:bookmarkStart w:id="197" w:name="_Hlk129445673"/>
+      <w:bookmarkStart w:id="198" w:name="_Hlk129445673"/>
       <w:r>
         <w:t xml:space="preserve">and assigned to the X, Y, Z buttons </w:t>
       </w:r>
-      <w:bookmarkEnd w:id="197"/>
+      <w:bookmarkEnd w:id="198"/>
       <w:r>
         <w:t xml:space="preserve">but they are defined in the call using </w:t>
       </w:r>
@@ -32055,13 +32037,13 @@
       <w:pPr>
         <w:pStyle w:val="Heading3"/>
       </w:pPr>
-      <w:bookmarkStart w:id="198" w:name="_Ref153636767"/>
-      <w:bookmarkStart w:id="199" w:name="_Toc210993269"/>
+      <w:bookmarkStart w:id="199" w:name="_Ref153636767"/>
+      <w:bookmarkStart w:id="200" w:name="_Toc210993269"/>
       <w:r>
         <w:t>Input and output format for external functions</w:t>
       </w:r>
-      <w:bookmarkEnd w:id="198"/>
       <w:bookmarkEnd w:id="199"/>
+      <w:bookmarkEnd w:id="200"/>
     </w:p>
     <w:p>
       <w:r>
@@ -32110,6 +32092,9 @@
     </w:p>
     <w:p>
       <w:r>
+        <w:rPr>
+          <w:noProof/>
+        </w:rPr>
         <w:drawing>
           <wp:inline distT="0" distB="0" distL="0" distR="0" wp14:anchorId="01B45ED4" wp14:editId="2FC1CC62">
             <wp:extent cx="5734050" cy="755650"/>
@@ -32996,7 +32981,7 @@
         </w:rPr>
         <w:t>[</w:t>
       </w:r>
-      <w:bookmarkStart w:id="200" w:name="_Hlk153637464"/>
+      <w:bookmarkStart w:id="201" w:name="_Hlk153637464"/>
       <w:proofErr w:type="spellStart"/>
       <w:r>
         <w:rPr>
@@ -33006,7 +32991,7 @@
         </w:rPr>
         <w:t>trange,range,hwl,lwl</w:t>
       </w:r>
-      <w:bookmarkEnd w:id="200"/>
+      <w:bookmarkEnd w:id="201"/>
       <w:proofErr w:type="spellEnd"/>
       <w:r>
         <w:rPr>
@@ -33224,7 +33209,7 @@
           <w:szCs w:val="20"/>
         </w:rPr>
       </w:pPr>
-      <w:bookmarkStart w:id="201" w:name="_Hlk153653033"/>
+      <w:bookmarkStart w:id="202" w:name="_Hlk153653033"/>
       <w:r>
         <w:rPr>
           <w:rFonts w:ascii="Consolas" w:eastAsia="Times New Roman" w:hAnsi="Consolas" w:cs="Times New Roman"/>
@@ -33515,7 +33500,7 @@
         <w:t>end</w:t>
       </w:r>
     </w:p>
-    <w:bookmarkEnd w:id="201"/>
+    <w:bookmarkEnd w:id="202"/>
     <w:p/>
     <w:p>
       <w:proofErr w:type="gramStart"/>
@@ -33822,7 +33807,7 @@
         </w:rPr>
         <w:t>%</w:t>
       </w:r>
-      <w:bookmarkStart w:id="202" w:name="_Hlk153653304"/>
+      <w:bookmarkStart w:id="203" w:name="_Hlk153653304"/>
       <w:proofErr w:type="gramStart"/>
       <w:r>
         <w:rPr>
@@ -33864,7 +33849,7 @@
         <w:t xml:space="preserve"> with the struct fieldnames defining each Dataset.</w:t>
       </w:r>
     </w:p>
-    <w:bookmarkEnd w:id="202"/>
+    <w:bookmarkEnd w:id="203"/>
     <w:p>
       <w:r>
         <w:tab/>
@@ -34061,17 +34046,17 @@
       <w:pPr>
         <w:pStyle w:val="Heading3"/>
       </w:pPr>
-      <w:bookmarkStart w:id="203" w:name="_Toc72232567"/>
-      <w:bookmarkStart w:id="204" w:name="_Ref153635114"/>
-      <w:bookmarkStart w:id="205" w:name="_Ref153705906"/>
-      <w:bookmarkStart w:id="206" w:name="_Toc210993270"/>
+      <w:bookmarkStart w:id="204" w:name="_Toc72232567"/>
+      <w:bookmarkStart w:id="205" w:name="_Ref153635114"/>
+      <w:bookmarkStart w:id="206" w:name="_Ref153705906"/>
+      <w:bookmarkStart w:id="207" w:name="_Toc210993270"/>
       <w:r>
         <w:t>Pre-defined functions</w:t>
       </w:r>
-      <w:bookmarkEnd w:id="203"/>
       <w:bookmarkEnd w:id="204"/>
       <w:bookmarkEnd w:id="205"/>
       <w:bookmarkEnd w:id="206"/>
+      <w:bookmarkEnd w:id="207"/>
     </w:p>
     <w:p>
       <w:r>
@@ -34101,7 +34086,7 @@
         <w:t>.</w:t>
       </w:r>
     </w:p>
-    <w:bookmarkEnd w:id="188"/>
+    <w:bookmarkEnd w:id="189"/>
     <w:p>
       <w:r>
         <w:t xml:space="preserve">Some useful examples primarily for timeseries data include: </w:t>
@@ -34145,11 +34130,11 @@
       <w:r>
         <w:t xml:space="preserve">. </w:t>
       </w:r>
-      <w:bookmarkStart w:id="207" w:name="_Hlk487057395"/>
+      <w:bookmarkStart w:id="208" w:name="_Hlk487057395"/>
       <w:r>
         <w:t xml:space="preserve">The call to this function is:  </w:t>
       </w:r>
-      <w:bookmarkEnd w:id="207"/>
+      <w:bookmarkEnd w:id="208"/>
     </w:p>
     <w:p>
       <w:pPr>
@@ -34189,11 +34174,11 @@
       <w:r>
         <w:t xml:space="preserve"> ,  </w:t>
       </w:r>
-      <w:bookmarkStart w:id="208" w:name="_Hlk77161137"/>
+      <w:bookmarkStart w:id="209" w:name="_Hlk77161137"/>
       <w:r>
         <w:t xml:space="preserve">where x is the variable to be used, </w:t>
       </w:r>
-      <w:bookmarkEnd w:id="208"/>
+      <w:bookmarkEnd w:id="209"/>
       <w:r>
         <w:t>n specifies the number of points to average over and ‘</w:t>
       </w:r>
@@ -34473,7 +34458,7 @@
       <w:r>
         <w:t xml:space="preserve">. This allows a timeseries to be resampled at a different interval (that must be less than the source timeseries). </w:t>
       </w:r>
-      <w:bookmarkStart w:id="209" w:name="_Hlk489018788"/>
+      <w:bookmarkStart w:id="210" w:name="_Hlk489018788"/>
       <w:r>
         <w:t>The call to this function is:</w:t>
       </w:r>
@@ -34510,7 +34495,7 @@
       <w:r>
         <w:t xml:space="preserve">, where x is the variable to be resampled, time is the associated time for that variable, period can be ‘year’, ’month’, </w:t>
       </w:r>
-      <w:bookmarkEnd w:id="209"/>
+      <w:bookmarkEnd w:id="210"/>
       <w:r>
         <w:t xml:space="preserve">’day’, 'hour', 'minute', ‘second’, and method can be any valid function call such as ‘mean’, ‘std’, etc. The ‘period’ is required but the ‘method is optional and if omitted the mean is used. </w:t>
       </w:r>
@@ -35702,7 +35687,7 @@
           <w:bCs/>
         </w:rPr>
       </w:pPr>
-      <w:bookmarkStart w:id="210" w:name="_Hlk129452473"/>
+      <w:bookmarkStart w:id="211" w:name="_Hlk129452473"/>
       <w:proofErr w:type="spellStart"/>
       <w:r>
         <w:rPr>
@@ -35788,7 +35773,7 @@
       <w:r>
         <w:t xml:space="preserve"> </w:t>
       </w:r>
-      <w:bookmarkEnd w:id="210"/>
+      <w:bookmarkEnd w:id="211"/>
       <w:r>
         <w:t xml:space="preserve">where X is </w:t>
       </w:r>
@@ -36349,11 +36334,11 @@
       <w:r>
         <w:t xml:space="preserve">). </w:t>
       </w:r>
-      <w:bookmarkStart w:id="211" w:name="_Hlk77160681"/>
+      <w:bookmarkStart w:id="212" w:name="_Hlk77160681"/>
       <w:r>
         <w:t xml:space="preserve">The call to the function is: </w:t>
       </w:r>
-      <w:bookmarkEnd w:id="211"/>
+      <w:bookmarkEnd w:id="212"/>
     </w:p>
     <w:p>
       <w:pPr>
@@ -36429,7 +36414,7 @@
         </w:numPr>
         <w:contextualSpacing/>
       </w:pPr>
-      <w:bookmarkStart w:id="212" w:name="_Toc72232569"/>
+      <w:bookmarkStart w:id="213" w:name="_Toc72232569"/>
       <w:r>
         <w:rPr>
           <w:b/>
@@ -36437,7 +36422,7 @@
         </w:rPr>
         <w:t>Examining the rate of beach profile change (accretion and erosion)</w:t>
       </w:r>
-      <w:bookmarkEnd w:id="212"/>
+      <w:bookmarkEnd w:id="213"/>
       <w:r>
         <w:rPr>
           <w:b/>
@@ -36847,8 +36832,8 @@
       <w:pPr>
         <w:pStyle w:val="Heading3"/>
       </w:pPr>
-      <w:bookmarkStart w:id="213" w:name="_Toc72232568"/>
-      <w:bookmarkStart w:id="214" w:name="_Toc210993271"/>
+      <w:bookmarkStart w:id="214" w:name="_Toc72232568"/>
+      <w:bookmarkStart w:id="215" w:name="_Toc210993271"/>
       <w:r>
         <w:rPr>
           <w:rFonts w:hint="eastAsia"/>
@@ -36858,8 +36843,8 @@
       <w:r>
         <w:t>dding variables to peak and cluster time series</w:t>
       </w:r>
-      <w:bookmarkEnd w:id="213"/>
       <w:bookmarkEnd w:id="214"/>
+      <w:bookmarkEnd w:id="215"/>
     </w:p>
     <w:p>
       <w:r>
@@ -36891,17 +36876,6 @@
       <w:r>
         <w:t xml:space="preserve"> and it is to be used in the plotting routines (e.g. wave roses) the Variable Name MUST begin with ‘Dir’ but this can be followed by any additional characters.</w:t>
       </w:r>
-    </w:p>
-    <w:p/>
-    <w:p>
-      <w:pPr>
-        <w:spacing w:after="160"/>
-      </w:pPr>
-    </w:p>
-    <w:p>
-      <w:pPr>
-        <w:spacing w:after="160"/>
-      </w:pPr>
     </w:p>
     <w:p>
       <w:pPr>
@@ -36913,11 +36887,11 @@
           <w:szCs w:val="32"/>
         </w:rPr>
       </w:pPr>
-      <w:bookmarkStart w:id="215" w:name="_Ref459037739"/>
-      <w:bookmarkStart w:id="216" w:name="_Toc531673957"/>
-      <w:bookmarkStart w:id="217" w:name="_Toc72232579"/>
-      <w:bookmarkStart w:id="218" w:name="_Hlk77172010"/>
-      <w:bookmarkStart w:id="219" w:name="_Hlk77171929"/>
+      <w:bookmarkStart w:id="216" w:name="_Ref459037739"/>
+      <w:bookmarkStart w:id="217" w:name="_Toc531673957"/>
+      <w:bookmarkStart w:id="218" w:name="_Toc72232579"/>
+      <w:bookmarkStart w:id="219" w:name="_Hlk77172010"/>
+      <w:bookmarkStart w:id="220" w:name="_Hlk77171929"/>
       <w:r>
         <w:br w:type="page"/>
       </w:r>
@@ -36926,7 +36900,7 @@
       <w:pPr>
         <w:pStyle w:val="Heading1"/>
       </w:pPr>
-      <w:bookmarkStart w:id="220" w:name="_Toc210993272"/>
+      <w:bookmarkStart w:id="221" w:name="_Toc210993272"/>
       <w:r>
         <w:lastRenderedPageBreak/>
         <w:t xml:space="preserve">User </w:t>
@@ -36934,12 +36908,12 @@
       <w:r>
         <w:t>functions</w:t>
       </w:r>
-      <w:bookmarkEnd w:id="215"/>
       <w:bookmarkEnd w:id="216"/>
       <w:bookmarkEnd w:id="217"/>
-      <w:bookmarkEnd w:id="220"/>
-    </w:p>
-    <w:bookmarkEnd w:id="218"/>
+      <w:bookmarkEnd w:id="218"/>
+      <w:bookmarkEnd w:id="221"/>
+    </w:p>
+    <w:bookmarkEnd w:id="219"/>
     <w:p>
       <w:r>
         <w:t>To allow the user to add other data sets, models or statistical routines, without disrupting the underlying model structure, selected functions have been made external to the class definitions.</w:t>
@@ -37031,17 +37005,17 @@
       <w:pPr>
         <w:pStyle w:val="Heading2"/>
       </w:pPr>
-      <w:bookmarkStart w:id="221" w:name="_Ref462729147"/>
-      <w:bookmarkStart w:id="222" w:name="_Toc531673960"/>
-      <w:bookmarkStart w:id="223" w:name="_Toc72232582"/>
-      <w:bookmarkStart w:id="224" w:name="_Toc210993273"/>
+      <w:bookmarkStart w:id="222" w:name="_Ref462729147"/>
+      <w:bookmarkStart w:id="223" w:name="_Toc531673960"/>
+      <w:bookmarkStart w:id="224" w:name="_Toc72232582"/>
+      <w:bookmarkStart w:id="225" w:name="_Toc210993273"/>
       <w:r>
         <w:t>User Statistics</w:t>
       </w:r>
-      <w:bookmarkEnd w:id="221"/>
       <w:bookmarkEnd w:id="222"/>
       <w:bookmarkEnd w:id="223"/>
       <w:bookmarkEnd w:id="224"/>
+      <w:bookmarkEnd w:id="225"/>
     </w:p>
     <w:p>
       <w:r>
@@ -37064,7 +37038,7 @@
       <w:r>
         <w:t xml:space="preserve"> function</w:t>
       </w:r>
-      <w:bookmarkStart w:id="225" w:name="_Hlk77172970"/>
+      <w:bookmarkStart w:id="226" w:name="_Hlk77172970"/>
       <w:r>
         <w:t>, which can be found in the</w:t>
       </w:r>
@@ -37095,7 +37069,7 @@
       <w:r>
         <w:t xml:space="preserve"> folder. </w:t>
       </w:r>
-      <w:bookmarkEnd w:id="225"/>
+      <w:bookmarkEnd w:id="226"/>
       <w:r>
         <w:t xml:space="preserve">This allows the user to define their own workflow, accessing data and functions already provided by </w:t>
       </w:r>
@@ -37134,23 +37108,23 @@
       <w:pPr>
         <w:pStyle w:val="Heading2"/>
       </w:pPr>
-      <w:bookmarkStart w:id="226" w:name="_Ref483053425"/>
-      <w:bookmarkStart w:id="227" w:name="_Toc531673961"/>
-      <w:bookmarkStart w:id="228" w:name="_Toc72232583"/>
-      <w:bookmarkStart w:id="229" w:name="_Toc210993274"/>
+      <w:bookmarkStart w:id="227" w:name="_Ref483053425"/>
+      <w:bookmarkStart w:id="228" w:name="_Toc531673961"/>
+      <w:bookmarkStart w:id="229" w:name="_Toc72232583"/>
+      <w:bookmarkStart w:id="230" w:name="_Toc210993274"/>
       <w:r>
         <w:t>User Plot</w:t>
       </w:r>
-      <w:bookmarkEnd w:id="226"/>
       <w:bookmarkEnd w:id="227"/>
       <w:bookmarkEnd w:id="228"/>
+      <w:bookmarkEnd w:id="229"/>
       <w:r>
         <w:t>s</w:t>
       </w:r>
-      <w:bookmarkEnd w:id="229"/>
-    </w:p>
-    <w:p>
-      <w:bookmarkStart w:id="230" w:name="_Hlk42156403"/>
+      <w:bookmarkEnd w:id="230"/>
+    </w:p>
+    <w:p>
+      <w:bookmarkStart w:id="231" w:name="_Hlk42156403"/>
       <w:r>
         <w:t>On the Plot</w:t>
       </w:r>
@@ -37160,7 +37134,7 @@
       <w:r>
         <w:t xml:space="preserve"> UI there is a Plot type list dialogue box</w:t>
       </w:r>
-      <w:bookmarkEnd w:id="230"/>
+      <w:bookmarkEnd w:id="231"/>
       <w:r>
         <w:t>. Select User and assign the required variables to the buttons</w:t>
       </w:r>
@@ -37220,7 +37194,7 @@
       <w:r>
         <w:t>.</w:t>
       </w:r>
-      <w:bookmarkEnd w:id="219"/>
+      <w:bookmarkEnd w:id="220"/>
     </w:p>
     <w:p>
       <w:pPr>
@@ -37234,19 +37208,18 @@
       <w:pPr>
         <w:pStyle w:val="Heading1"/>
       </w:pPr>
-      <w:bookmarkStart w:id="231" w:name="_Toc486354054"/>
-      <w:bookmarkStart w:id="232" w:name="_Ref495741114"/>
-      <w:bookmarkStart w:id="233" w:name="_Ref495741134"/>
-      <w:bookmarkStart w:id="234" w:name="_Ref495741441"/>
-      <w:bookmarkStart w:id="235" w:name="_Ref495741457"/>
-      <w:bookmarkStart w:id="236" w:name="_Ref498196299"/>
-      <w:bookmarkStart w:id="237" w:name="_Ref132539634"/>
-      <w:bookmarkStart w:id="238" w:name="_Toc210993275"/>
+      <w:bookmarkStart w:id="232" w:name="_Toc486354054"/>
+      <w:bookmarkStart w:id="233" w:name="_Ref495741114"/>
+      <w:bookmarkStart w:id="234" w:name="_Ref495741134"/>
+      <w:bookmarkStart w:id="235" w:name="_Ref495741441"/>
+      <w:bookmarkStart w:id="236" w:name="_Ref495741457"/>
+      <w:bookmarkStart w:id="237" w:name="_Ref498196299"/>
+      <w:bookmarkStart w:id="238" w:name="_Ref132539634"/>
+      <w:bookmarkStart w:id="239" w:name="_Toc210993275"/>
       <w:r>
         <w:lastRenderedPageBreak/>
         <w:t>Program Structure</w:t>
       </w:r>
-      <w:bookmarkEnd w:id="231"/>
       <w:bookmarkEnd w:id="232"/>
       <w:bookmarkEnd w:id="233"/>
       <w:bookmarkEnd w:id="234"/>
@@ -37254,6 +37227,7 @@
       <w:bookmarkEnd w:id="236"/>
       <w:bookmarkEnd w:id="237"/>
       <w:bookmarkEnd w:id="238"/>
+      <w:bookmarkEnd w:id="239"/>
     </w:p>
     <w:p>
       <w:r>
@@ -37298,7 +37272,7 @@
         <w:pStyle w:val="Caption"/>
         <w:keepNext/>
       </w:pPr>
-      <w:bookmarkStart w:id="239" w:name="_Ref72166629"/>
+      <w:bookmarkStart w:id="240" w:name="_Ref72166629"/>
       <w:r>
         <w:t xml:space="preserve">Figure </w:t>
       </w:r>
@@ -37323,7 +37297,7 @@
         </w:rPr>
         <w:fldChar w:fldCharType="end"/>
       </w:r>
-      <w:bookmarkEnd w:id="239"/>
+      <w:bookmarkEnd w:id="240"/>
       <w:r>
         <w:t xml:space="preserve"> - </w:t>
       </w:r>
@@ -37473,7 +37447,7 @@
         <w:pStyle w:val="Caption"/>
         <w:keepNext/>
       </w:pPr>
-      <w:bookmarkStart w:id="240" w:name="_Ref72167155"/>
+      <w:bookmarkStart w:id="241" w:name="_Ref72167155"/>
       <w:r>
         <w:t xml:space="preserve">Figure </w:t>
       </w:r>
@@ -37498,7 +37472,7 @@
         </w:rPr>
         <w:fldChar w:fldCharType="end"/>
       </w:r>
-      <w:bookmarkEnd w:id="240"/>
+      <w:bookmarkEnd w:id="241"/>
       <w:r>
         <w:t xml:space="preserve"> – schematic of program structure showing how the main classes from </w:t>
       </w:r>
@@ -37615,7 +37589,7 @@
           <w:bCs/>
         </w:rPr>
       </w:pPr>
-      <w:bookmarkStart w:id="241" w:name="_Hlk128057175"/>
+      <w:bookmarkStart w:id="242" w:name="_Hlk128057175"/>
       <w:r>
         <w:rPr>
           <w:b/>
@@ -37640,7 +37614,7 @@
         <w:t xml:space="preserve">/ </w:t>
       </w:r>
     </w:p>
-    <w:bookmarkEnd w:id="241"/>
+    <w:bookmarkEnd w:id="242"/>
     <w:p>
       <w:proofErr w:type="spellStart"/>
       <w:r>
@@ -38892,7 +38866,7 @@
           <w:bCs/>
         </w:rPr>
       </w:pPr>
-      <w:bookmarkStart w:id="242" w:name="_Hlk72225137"/>
+      <w:bookmarkStart w:id="243" w:name="_Hlk72225137"/>
       <w:r>
         <w:rPr>
           <w:b/>
@@ -38915,7 +38889,7 @@
         </w:rPr>
         <w:t>CoastalClasses</w:t>
       </w:r>
-      <w:bookmarkEnd w:id="242"/>
+      <w:bookmarkEnd w:id="243"/>
       <w:proofErr w:type="spellEnd"/>
       <w:r>
         <w:rPr>
@@ -40186,19 +40160,19 @@
       <w:pPr>
         <w:pStyle w:val="Heading1"/>
       </w:pPr>
-      <w:bookmarkStart w:id="243" w:name="_Toc486354055"/>
-      <w:bookmarkStart w:id="244" w:name="_Toc210993276"/>
+      <w:bookmarkStart w:id="244" w:name="_Toc486354055"/>
+      <w:bookmarkStart w:id="245" w:name="_Toc210993276"/>
       <w:r>
         <w:lastRenderedPageBreak/>
         <w:t>Bibliograph</w:t>
       </w:r>
-      <w:bookmarkEnd w:id="243"/>
+      <w:bookmarkEnd w:id="244"/>
       <w:r>
         <w:t>y</w:t>
       </w:r>
-      <w:bookmarkEnd w:id="244"/>
-    </w:p>
-    <w:bookmarkStart w:id="245" w:name="_Hlk128041096"/>
+      <w:bookmarkEnd w:id="245"/>
+    </w:p>
+    <w:bookmarkStart w:id="246" w:name="_Hlk128041096"/>
     <w:p>
       <w:pPr>
         <w:pStyle w:val="EndNoteBibliography"/>
@@ -40680,7 +40654,7 @@
       <w:r>
         <w:fldChar w:fldCharType="end"/>
       </w:r>
-      <w:bookmarkEnd w:id="245"/>
+      <w:bookmarkEnd w:id="246"/>
     </w:p>
     <w:p>
       <w:pPr>
@@ -40699,20 +40673,20 @@
         </w:numPr>
         <w:ind w:left="432"/>
       </w:pPr>
-      <w:bookmarkStart w:id="246" w:name="_Ref513830318"/>
-      <w:bookmarkStart w:id="247" w:name="_Ref513830325"/>
-      <w:bookmarkStart w:id="248" w:name="_Toc531673965"/>
-      <w:bookmarkStart w:id="249" w:name="_Toc121849965"/>
-      <w:bookmarkStart w:id="250" w:name="_Toc210993277"/>
+      <w:bookmarkStart w:id="247" w:name="_Ref513830318"/>
+      <w:bookmarkStart w:id="248" w:name="_Ref513830325"/>
+      <w:bookmarkStart w:id="249" w:name="_Toc531673965"/>
+      <w:bookmarkStart w:id="250" w:name="_Toc121849965"/>
+      <w:bookmarkStart w:id="251" w:name="_Toc210993277"/>
       <w:r>
         <w:lastRenderedPageBreak/>
         <w:t>Appendix A – Input Data File Formats</w:t>
       </w:r>
-      <w:bookmarkEnd w:id="246"/>
       <w:bookmarkEnd w:id="247"/>
       <w:bookmarkEnd w:id="248"/>
       <w:bookmarkEnd w:id="249"/>
       <w:bookmarkEnd w:id="250"/>
+      <w:bookmarkEnd w:id="251"/>
     </w:p>
     <w:p>
       <w:r>
@@ -40998,7 +40972,7 @@
         </w:numPr>
         <w:contextualSpacing/>
       </w:pPr>
-      <w:bookmarkStart w:id="251" w:name="_Hlk515186594"/>
+      <w:bookmarkStart w:id="252" w:name="_Hlk515186594"/>
       <w:proofErr w:type="spellStart"/>
       <w:r>
         <w:t>ShoreCast</w:t>
@@ -41008,7 +40982,7 @@
         <w:t xml:space="preserve"> file format (date and time are in vector format followed by variables)</w:t>
       </w:r>
     </w:p>
-    <w:bookmarkEnd w:id="251"/>
+    <w:bookmarkEnd w:id="252"/>
     <w:p>
       <w:r>
         <w:rPr>
@@ -41058,7 +41032,525 @@
       </w:r>
     </w:p>
     <w:p/>
-    <w:p/>
+    <w:p>
+      <w:pPr>
+        <w:pStyle w:val="ListParagraph"/>
+        <w:keepNext/>
+        <w:numPr>
+          <w:ilvl w:val="0"/>
+          <w:numId w:val="11"/>
+        </w:numPr>
+        <w:ind w:left="714" w:hanging="357"/>
+      </w:pPr>
+      <w:bookmarkStart w:id="253" w:name="_Hlk212096329"/>
+      <w:r>
+        <w:lastRenderedPageBreak/>
+        <w:t>CC</w:t>
+      </w:r>
+      <w:r>
+        <w:t>O</w:t>
+      </w:r>
+      <w:r>
+        <w:t xml:space="preserve"> directional wave spectrum (*.</w:t>
+      </w:r>
+      <w:proofErr w:type="spellStart"/>
+      <w:r>
+        <w:t>spt</w:t>
+      </w:r>
+      <w:proofErr w:type="spellEnd"/>
+      <w:r>
+        <w:t>)</w:t>
+      </w:r>
+    </w:p>
+    <w:p>
+      <w:pPr>
+        <w:pStyle w:val="ListParagraph"/>
+      </w:pPr>
+      <w:r>
+        <w:drawing>
+          <wp:inline distT="0" distB="0" distL="0" distR="0" wp14:anchorId="0AB48589" wp14:editId="534C7636">
+            <wp:extent cx="2603500" cy="3217446"/>
+            <wp:effectExtent l="0" t="0" r="6350" b="2540"/>
+            <wp:docPr id="1933585204" name="Picture 1" descr="A screenshot of a computer&#10;&#10;AI-generated content may be incorrect."/>
+            <wp:cNvGraphicFramePr>
+              <a:graphicFrameLocks xmlns:a="http://schemas.openxmlformats.org/drawingml/2006/main" noChangeAspect="1"/>
+            </wp:cNvGraphicFramePr>
+            <a:graphic xmlns:a="http://schemas.openxmlformats.org/drawingml/2006/main">
+              <a:graphicData uri="http://schemas.openxmlformats.org/drawingml/2006/picture">
+                <pic:pic xmlns:pic="http://schemas.openxmlformats.org/drawingml/2006/picture">
+                  <pic:nvPicPr>
+                    <pic:cNvPr id="1933585204" name="Picture 1" descr="A screenshot of a computer&#10;&#10;AI-generated content may be incorrect."/>
+                    <pic:cNvPicPr/>
+                  </pic:nvPicPr>
+                  <pic:blipFill>
+                    <a:blip r:embed="rId182"/>
+                    <a:stretch>
+                      <a:fillRect/>
+                    </a:stretch>
+                  </pic:blipFill>
+                  <pic:spPr>
+                    <a:xfrm>
+                      <a:off x="0" y="0"/>
+                      <a:ext cx="2606764" cy="3221480"/>
+                    </a:xfrm>
+                    <a:prstGeom prst="rect">
+                      <a:avLst/>
+                    </a:prstGeom>
+                  </pic:spPr>
+                </pic:pic>
+              </a:graphicData>
+            </a:graphic>
+          </wp:inline>
+        </w:drawing>
+      </w:r>
+    </w:p>
+    <w:p>
+      <w:pPr>
+        <w:ind w:left="720"/>
+      </w:pPr>
+      <w:r>
+        <w:t xml:space="preserve">Header Format </w:t>
+      </w:r>
+    </w:p>
+    <w:p>
+      <w:pPr>
+        <w:spacing w:after="0"/>
+        <w:ind w:left="720"/>
+      </w:pPr>
+      <w:r>
+        <w:t xml:space="preserve">System file (12 parameters) </w:t>
+      </w:r>
+    </w:p>
+    <w:p>
+      <w:pPr>
+        <w:spacing w:after="0"/>
+        <w:ind w:left="720"/>
+      </w:pPr>
+      <w:proofErr w:type="spellStart"/>
+      <w:r>
+        <w:t>tn</w:t>
+      </w:r>
+      <w:proofErr w:type="spellEnd"/>
+      <w:r>
+        <w:t xml:space="preserve">: transmission index (1 to 8) </w:t>
+      </w:r>
+    </w:p>
+    <w:p>
+      <w:pPr>
+        <w:spacing w:after="0"/>
+        <w:ind w:left="720"/>
+      </w:pPr>
+      <w:r>
+        <w:t xml:space="preserve">Hs: significant wave height [cm] </w:t>
+      </w:r>
+    </w:p>
+    <w:p>
+      <w:pPr>
+        <w:spacing w:after="0"/>
+        <w:ind w:left="720"/>
+      </w:pPr>
+      <w:proofErr w:type="spellStart"/>
+      <w:r>
+        <w:t>Tz</w:t>
+      </w:r>
+      <w:proofErr w:type="spellEnd"/>
+      <w:r>
+        <w:t>: zero-</w:t>
+      </w:r>
+      <w:proofErr w:type="spellStart"/>
+      <w:r>
+        <w:t>upcross</w:t>
+      </w:r>
+      <w:proofErr w:type="spellEnd"/>
+      <w:r>
+        <w:t xml:space="preserve"> period [s] </w:t>
+      </w:r>
+    </w:p>
+    <w:p>
+      <w:pPr>
+        <w:spacing w:after="0"/>
+        <w:ind w:left="720"/>
+      </w:pPr>
+      <w:r>
+        <w:t xml:space="preserve">Smax: maximum of the </w:t>
+      </w:r>
+      <w:proofErr w:type="spellStart"/>
+      <w:r>
+        <w:t>psd</w:t>
+      </w:r>
+      <w:proofErr w:type="spellEnd"/>
+      <w:r>
+        <w:t xml:space="preserve"> S(f) [m^2/Hz] </w:t>
+      </w:r>
+    </w:p>
+    <w:p>
+      <w:pPr>
+        <w:spacing w:after="0"/>
+        <w:ind w:left="720"/>
+      </w:pPr>
+      <w:r>
+        <w:t xml:space="preserve">Tref: reference temperature [°C, centigrade] </w:t>
+      </w:r>
+    </w:p>
+    <w:p>
+      <w:pPr>
+        <w:spacing w:after="0"/>
+        <w:ind w:left="720"/>
+      </w:pPr>
+      <w:proofErr w:type="spellStart"/>
+      <w:r>
+        <w:t>Tsea</w:t>
+      </w:r>
+      <w:proofErr w:type="spellEnd"/>
+      <w:r>
+        <w:t xml:space="preserve">: Sea surface temperature [°C, centigrade] </w:t>
+      </w:r>
+    </w:p>
+    <w:p>
+      <w:pPr>
+        <w:spacing w:after="0"/>
+        <w:ind w:left="720"/>
+      </w:pPr>
+      <w:r>
+        <w:t xml:space="preserve">Bat: Battery status (0 = empty to 7 = full) </w:t>
+      </w:r>
+    </w:p>
+    <w:p>
+      <w:pPr>
+        <w:spacing w:after="0"/>
+        <w:ind w:left="720"/>
+      </w:pPr>
+      <w:r>
+        <w:t xml:space="preserve">Av: offset of the vertical accelerometer </w:t>
+      </w:r>
+    </w:p>
+    <w:p>
+      <w:pPr>
+        <w:spacing w:after="0"/>
+        <w:ind w:left="720"/>
+      </w:pPr>
+      <w:r>
+        <w:t xml:space="preserve">Ax: offset of the x-accelerometer </w:t>
+      </w:r>
+    </w:p>
+    <w:p>
+      <w:pPr>
+        <w:spacing w:after="0"/>
+        <w:ind w:left="720"/>
+      </w:pPr>
+      <w:r>
+        <w:t xml:space="preserve">Ay: offset of the y-accelerometer </w:t>
+      </w:r>
+    </w:p>
+    <w:p>
+      <w:pPr>
+        <w:spacing w:after="0"/>
+        <w:ind w:left="720"/>
+      </w:pPr>
+      <w:r>
+        <w:t xml:space="preserve">Ori: buoy orientation [°] </w:t>
+      </w:r>
+    </w:p>
+    <w:p>
+      <w:pPr>
+        <w:spacing w:after="0"/>
+        <w:ind w:left="720"/>
+      </w:pPr>
+      <w:proofErr w:type="spellStart"/>
+      <w:r>
+        <w:t>Incli</w:t>
+      </w:r>
+      <w:proofErr w:type="spellEnd"/>
+      <w:r>
+        <w:t xml:space="preserve">: magnetic inclination [°] </w:t>
+      </w:r>
+    </w:p>
+    <w:p>
+      <w:pPr>
+        <w:spacing w:after="0"/>
+        <w:ind w:left="720"/>
+      </w:pPr>
+    </w:p>
+    <w:p>
+      <w:pPr>
+        <w:spacing w:after="0"/>
+        <w:ind w:left="720"/>
+      </w:pPr>
+      <w:r>
+        <w:t xml:space="preserve">Spectrum data (64 x 6 array) </w:t>
+      </w:r>
+    </w:p>
+    <w:p>
+      <w:pPr>
+        <w:spacing w:after="0"/>
+        <w:ind w:left="720"/>
+      </w:pPr>
+      <w:r>
+        <w:t xml:space="preserve">f, S(f) / Smax, Dir(f), Spr(f), Skew(f), Kurt(f) </w:t>
+      </w:r>
+    </w:p>
+    <w:p>
+      <w:pPr>
+        <w:spacing w:after="0"/>
+        <w:ind w:left="720"/>
+      </w:pPr>
+      <w:r>
+        <w:t xml:space="preserve">f: wave frequency [Hz] </w:t>
+      </w:r>
+    </w:p>
+    <w:p>
+      <w:pPr>
+        <w:spacing w:after="0"/>
+        <w:ind w:left="720"/>
+      </w:pPr>
+      <w:r>
+        <w:t xml:space="preserve">S(f) / Smax: relative </w:t>
+      </w:r>
+      <w:proofErr w:type="spellStart"/>
+      <w:r>
+        <w:t>psd</w:t>
+      </w:r>
+      <w:proofErr w:type="spellEnd"/>
+      <w:r>
+        <w:t xml:space="preserve"> (power spectral density) [-] </w:t>
+      </w:r>
+    </w:p>
+    <w:p>
+      <w:pPr>
+        <w:spacing w:after="0"/>
+        <w:ind w:left="720"/>
+      </w:pPr>
+      <w:r>
+        <w:t xml:space="preserve">Dir(f): wave direction [°] </w:t>
+      </w:r>
+    </w:p>
+    <w:p>
+      <w:pPr>
+        <w:spacing w:after="0"/>
+        <w:ind w:left="720"/>
+      </w:pPr>
+      <w:r>
+        <w:t xml:space="preserve">Spr(f): directional spread [°] </w:t>
+      </w:r>
+    </w:p>
+    <w:p>
+      <w:pPr>
+        <w:spacing w:after="0"/>
+        <w:ind w:left="720"/>
+      </w:pPr>
+      <w:r>
+        <w:t>Skew(f): skewness of the directional distribution [-]</w:t>
+      </w:r>
+    </w:p>
+    <w:p>
+      <w:pPr>
+        <w:spacing w:after="0"/>
+        <w:ind w:left="720"/>
+      </w:pPr>
+      <w:r>
+        <w:t>Kurt(f): kurtosis of the directional distribution [-]</w:t>
+      </w:r>
+    </w:p>
+    <w:p>
+      <w:pPr>
+        <w:pStyle w:val="ListParagraph"/>
+      </w:pPr>
+    </w:p>
+    <w:p>
+      <w:pPr>
+        <w:pStyle w:val="ListParagraph"/>
+      </w:pPr>
+    </w:p>
+    <w:p>
+      <w:pPr>
+        <w:pStyle w:val="ListParagraph"/>
+        <w:keepNext/>
+        <w:numPr>
+          <w:ilvl w:val="0"/>
+          <w:numId w:val="11"/>
+        </w:numPr>
+        <w:ind w:left="714" w:hanging="357"/>
+      </w:pPr>
+      <w:r>
+        <w:lastRenderedPageBreak/>
+        <w:t>CEFAS Wavenet</w:t>
+      </w:r>
+      <w:r>
+        <w:t xml:space="preserve"> format</w:t>
+      </w:r>
+    </w:p>
+    <w:p>
+      <w:pPr>
+        <w:pStyle w:val="ListParagraph"/>
+        <w:keepNext/>
+        <w:ind w:left="0"/>
+        <w:jc w:val="center"/>
+      </w:pPr>
+      <w:r>
+        <w:rPr>
+          <w:noProof/>
+        </w:rPr>
+        <w:drawing>
+          <wp:inline distT="0" distB="0" distL="0" distR="0" wp14:anchorId="6BD64091" wp14:editId="373001D6">
+            <wp:extent cx="4762500" cy="3217905"/>
+            <wp:effectExtent l="0" t="0" r="0" b="1905"/>
+            <wp:docPr id="540279766" name="Picture 1"/>
+            <wp:cNvGraphicFramePr>
+              <a:graphicFrameLocks xmlns:a="http://schemas.openxmlformats.org/drawingml/2006/main" noChangeAspect="1"/>
+            </wp:cNvGraphicFramePr>
+            <a:graphic xmlns:a="http://schemas.openxmlformats.org/drawingml/2006/main">
+              <a:graphicData uri="http://schemas.openxmlformats.org/drawingml/2006/picture">
+                <pic:pic xmlns:pic="http://schemas.openxmlformats.org/drawingml/2006/picture">
+                  <pic:nvPicPr>
+                    <pic:cNvPr id="0" name="Picture 50"/>
+                    <pic:cNvPicPr>
+                      <a:picLocks noChangeAspect="1" noChangeArrowheads="1"/>
+                    </pic:cNvPicPr>
+                  </pic:nvPicPr>
+                  <pic:blipFill>
+                    <a:blip r:embed="rId183">
+                      <a:extLst>
+                        <a:ext uri="{28A0092B-C50C-407E-A947-70E740481C1C}">
+                          <a14:useLocalDpi xmlns:a14="http://schemas.microsoft.com/office/drawing/2010/main" val="0"/>
+                        </a:ext>
+                      </a:extLst>
+                    </a:blip>
+                    <a:srcRect/>
+                    <a:stretch>
+                      <a:fillRect/>
+                    </a:stretch>
+                  </pic:blipFill>
+                  <pic:spPr bwMode="auto">
+                    <a:xfrm>
+                      <a:off x="0" y="0"/>
+                      <a:ext cx="4789513" cy="3236157"/>
+                    </a:xfrm>
+                    <a:prstGeom prst="rect">
+                      <a:avLst/>
+                    </a:prstGeom>
+                    <a:noFill/>
+                  </pic:spPr>
+                </pic:pic>
+              </a:graphicData>
+            </a:graphic>
+          </wp:inline>
+        </w:drawing>
+      </w:r>
+    </w:p>
+    <w:p>
+      <w:pPr>
+        <w:pStyle w:val="ListParagraph"/>
+        <w:keepNext/>
+        <w:ind w:left="0"/>
+        <w:jc w:val="center"/>
+      </w:pPr>
+    </w:p>
+    <w:p>
+      <w:pPr>
+        <w:pStyle w:val="ListParagraph"/>
+        <w:keepNext/>
+        <w:numPr>
+          <w:ilvl w:val="0"/>
+          <w:numId w:val="11"/>
+        </w:numPr>
+        <w:ind w:left="714" w:hanging="357"/>
+      </w:pPr>
+      <w:r>
+        <w:t>Copernicus</w:t>
+      </w:r>
+      <w:r>
+        <w:t xml:space="preserve"> wave physics reanalysis</w:t>
+      </w:r>
+    </w:p>
+    <w:p>
+      <w:r>
+        <w:t xml:space="preserve">Files are in </w:t>
+      </w:r>
+      <w:proofErr w:type="spellStart"/>
+      <w:r>
+        <w:t>netCDF</w:t>
+      </w:r>
+      <w:proofErr w:type="spellEnd"/>
+      <w:r>
+        <w:t xml:space="preserve"> format.</w:t>
+      </w:r>
+      <w:r>
+        <w:t xml:space="preserve"> </w:t>
+      </w:r>
+      <w:r>
+        <w:t>The import function c</w:t>
+      </w:r>
+      <w:r>
+        <w:t xml:space="preserve">urrently assumes that the file contains a single point at </w:t>
+      </w:r>
+      <w:r>
+        <w:t xml:space="preserve">a </w:t>
+      </w:r>
+      <w:r>
+        <w:t xml:space="preserve">given Latitude, Longitude (see </w:t>
+      </w:r>
+      <w:proofErr w:type="spellStart"/>
+      <w:r>
+        <w:t>copernicus_wave_format.m</w:t>
+      </w:r>
+      <w:proofErr w:type="spellEnd"/>
+      <w:r>
+        <w:t>). For details of data available and the file format see</w:t>
+      </w:r>
+      <w:r>
+        <w:t xml:space="preserve"> </w:t>
+      </w:r>
+      <w:bookmarkStart w:id="254" w:name="_Hlk212096673"/>
+      <w:r>
+        <w:t>for example:</w:t>
+      </w:r>
+    </w:p>
+    <w:p>
+      <w:r>
+        <w:t xml:space="preserve">Atlantic- European </w:t>
+      </w:r>
+      <w:proofErr w:type="gramStart"/>
+      <w:r>
+        <w:t>North West</w:t>
+      </w:r>
+      <w:proofErr w:type="gramEnd"/>
+      <w:r>
+        <w:t xml:space="preserve"> Shelf- Wave Physics Reanalysis</w:t>
+      </w:r>
+    </w:p>
+    <w:p>
+      <w:hyperlink r:id="rId184" w:history="1">
+        <w:r>
+          <w:rPr>
+            <w:rStyle w:val="Hyperlink"/>
+          </w:rPr>
+          <w:t>https://data.marine.copernicus.eu/product/NWSHELF_REANALYSIS_WAV_004_015/description</w:t>
+        </w:r>
+      </w:hyperlink>
+      <w:r>
+        <w:t xml:space="preserve"> </w:t>
+      </w:r>
+    </w:p>
+    <w:p>
+      <w:hyperlink r:id="rId185" w:history="1">
+        <w:r>
+          <w:rPr>
+            <w:rStyle w:val="Hyperlink"/>
+          </w:rPr>
+          <w:t>https://doi.org/10.48670/moi-00060</w:t>
+        </w:r>
+      </w:hyperlink>
+      <w:r>
+        <w:t xml:space="preserve"> </w:t>
+      </w:r>
+    </w:p>
+    <w:bookmarkEnd w:id="254"/>
+    <w:p>
+      <w:r>
+        <w:t xml:space="preserve"> </w:t>
+      </w:r>
+    </w:p>
+    <w:bookmarkEnd w:id="253"/>
     <w:p>
       <w:pPr>
         <w:rPr>
@@ -41083,7 +41575,6 @@
           <w:sz w:val="28"/>
           <w:szCs w:val="28"/>
         </w:rPr>
-        <w:lastRenderedPageBreak/>
         <w:t>Water Levels</w:t>
       </w:r>
     </w:p>
@@ -41142,9 +41633,9 @@
           <w:noProof/>
         </w:rPr>
         <w:drawing>
-          <wp:inline distT="0" distB="0" distL="0" distR="0" wp14:anchorId="326E676D" wp14:editId="056EA5E8">
-            <wp:extent cx="2656115" cy="1557942"/>
-            <wp:effectExtent l="0" t="0" r="0" b="4445"/>
+          <wp:inline distT="0" distB="0" distL="0" distR="0" wp14:anchorId="326E676D" wp14:editId="613C3A8D">
+            <wp:extent cx="2814766" cy="1651000"/>
+            <wp:effectExtent l="0" t="0" r="5080" b="6350"/>
             <wp:docPr id="129" name="Picture 129" descr="Text&#10;&#10;Description automatically generated"/>
             <wp:cNvGraphicFramePr>
               <a:graphicFrameLocks xmlns:a="http://schemas.openxmlformats.org/drawingml/2006/main" noChangeAspect="1"/>
@@ -41157,7 +41648,7 @@
                     <pic:cNvPicPr/>
                   </pic:nvPicPr>
                   <pic:blipFill>
-                    <a:blip r:embed="rId182" cstate="screen">
+                    <a:blip r:embed="rId186" cstate="screen">
                       <a:extLst>
                         <a:ext uri="{28A0092B-C50C-407E-A947-70E740481C1C}">
                           <a14:useLocalDpi xmlns:a14="http://schemas.microsoft.com/office/drawing/2010/main"/>
@@ -41171,7 +41662,7 @@
                   <pic:spPr>
                     <a:xfrm>
                       <a:off x="0" y="0"/>
-                      <a:ext cx="2673088" cy="1567898"/>
+                      <a:ext cx="2836445" cy="1663716"/>
                     </a:xfrm>
                     <a:prstGeom prst="rect">
                       <a:avLst/>
@@ -41195,9 +41686,10 @@
         <w:contextualSpacing/>
       </w:pPr>
       <w:r>
+        <w:lastRenderedPageBreak/>
         <w:t xml:space="preserve">Channel Coastal Observatory (CCO) format: </w:t>
       </w:r>
-      <w:hyperlink r:id="rId183" w:history="1">
+      <w:hyperlink r:id="rId187" w:history="1">
         <w:r>
           <w:rPr>
             <w:color w:val="3B95C3" w:themeColor="hyperlink"/>
@@ -41231,7 +41723,7 @@
                     <pic:cNvPicPr/>
                   </pic:nvPicPr>
                   <pic:blipFill>
-                    <a:blip r:embed="rId184"/>
+                    <a:blip r:embed="rId188"/>
                     <a:stretch>
                       <a:fillRect/>
                     </a:stretch>
@@ -41264,7 +41756,7 @@
       <w:r>
         <w:t xml:space="preserve">British Oceanographic Data Centre format: </w:t>
       </w:r>
-      <w:hyperlink r:id="rId185" w:history="1">
+      <w:hyperlink r:id="rId189" w:history="1">
         <w:r>
           <w:rPr>
             <w:color w:val="3B95C3" w:themeColor="hyperlink"/>
@@ -41303,7 +41795,7 @@
                     <pic:cNvPicPr/>
                   </pic:nvPicPr>
                   <pic:blipFill rotWithShape="1">
-                    <a:blip r:embed="rId186" cstate="screen">
+                    <a:blip r:embed="rId190" cstate="screen">
                       <a:extLst>
                         <a:ext uri="{28A0092B-C50C-407E-A947-70E740481C1C}">
                           <a14:useLocalDpi xmlns:a14="http://schemas.microsoft.com/office/drawing/2010/main"/>
@@ -41371,7 +41863,7 @@
                     <pic:cNvPicPr/>
                   </pic:nvPicPr>
                   <pic:blipFill>
-                    <a:blip r:embed="rId187" cstate="screen">
+                    <a:blip r:embed="rId191" cstate="screen">
                       <a:extLst>
                         <a:ext uri="{28A0092B-C50C-407E-A947-70E740481C1C}">
                           <a14:useLocalDpi xmlns:a14="http://schemas.microsoft.com/office/drawing/2010/main"/>
@@ -41421,6 +41913,7 @@
         <w:rPr>
           <w:noProof/>
         </w:rPr>
+        <w:lastRenderedPageBreak/>
         <w:drawing>
           <wp:inline distT="0" distB="0" distL="0" distR="0" wp14:anchorId="4B9BD207" wp14:editId="08290306">
             <wp:extent cx="2394858" cy="1024091"/>
@@ -41437,7 +41930,7 @@
                     <pic:cNvPicPr/>
                   </pic:nvPicPr>
                   <pic:blipFill>
-                    <a:blip r:embed="rId188" cstate="screen">
+                    <a:blip r:embed="rId192" cstate="screen">
                       <a:extLst>
                         <a:ext uri="{28A0092B-C50C-407E-A947-70E740481C1C}">
                           <a14:useLocalDpi xmlns:a14="http://schemas.microsoft.com/office/drawing/2010/main"/>
@@ -41557,7 +42050,7 @@
                     </pic:cNvPicPr>
                   </pic:nvPicPr>
                   <pic:blipFill>
-                    <a:blip r:embed="rId189">
+                    <a:blip r:embed="rId193">
                       <a:extLst>
                         <a:ext uri="{28A0092B-C50C-407E-A947-70E740481C1C}">
                           <a14:useLocalDpi xmlns:a14="http://schemas.microsoft.com/office/drawing/2010/main"/>
@@ -41613,7 +42106,7 @@
                     <pic:cNvPicPr/>
                   </pic:nvPicPr>
                   <pic:blipFill>
-                    <a:blip r:embed="rId190" cstate="screen">
+                    <a:blip r:embed="rId194" cstate="screen">
                       <a:extLst>
                         <a:ext uri="{28A0092B-C50C-407E-A947-70E740481C1C}">
                           <a14:useLocalDpi xmlns:a14="http://schemas.microsoft.com/office/drawing/2010/main"/>
@@ -41649,7 +42142,7 @@
       <w:r>
         <w:t>Note: the order of the year-month-date format needs to match that used in the file.</w:t>
       </w:r>
-      <w:bookmarkStart w:id="252" w:name="_Hlk13566641"/>
+      <w:bookmarkStart w:id="255" w:name="_Hlk13566641"/>
       <w:r>
         <w:t xml:space="preserve"> This allows different date and record formats to be handled. The utility </w:t>
       </w:r>
@@ -41674,7 +42167,7 @@
       <w:r>
         <w:t>Note that if the variables in the record change, then a new file format will be needed to define the variables (see Appendix B).</w:t>
       </w:r>
-      <w:bookmarkEnd w:id="252"/>
+      <w:bookmarkEnd w:id="255"/>
     </w:p>
     <w:p>
       <w:pPr>
@@ -41707,7 +42200,7 @@
         </w:rPr>
         <w:t xml:space="preserve"> </w:t>
       </w:r>
-      <w:hyperlink r:id="rId191" w:history="1">
+      <w:hyperlink r:id="rId195" w:history="1">
         <w:r>
           <w:rPr>
             <w:color w:val="3B95C3" w:themeColor="hyperlink"/>
@@ -41753,7 +42246,6 @@
     </w:p>
     <w:p>
       <w:r>
-        <w:lastRenderedPageBreak/>
         <w:t>You may need to edit the wind file to replace the header as shown below:</w:t>
       </w:r>
     </w:p>
@@ -41792,7 +42284,7 @@
                     </pic:cNvPicPr>
                   </pic:nvPicPr>
                   <pic:blipFill>
-                    <a:blip r:embed="rId192" cstate="screen">
+                    <a:blip r:embed="rId196" cstate="screen">
                       <a:extLst>
                         <a:ext uri="{28A0092B-C50C-407E-A947-70E740481C1C}">
                           <a14:useLocalDpi xmlns:a14="http://schemas.microsoft.com/office/drawing/2010/main"/>
@@ -41868,6 +42360,7 @@
         <w:rPr>
           <w:noProof/>
         </w:rPr>
+        <w:lastRenderedPageBreak/>
         <w:drawing>
           <wp:inline distT="0" distB="0" distL="0" distR="0" wp14:anchorId="5BD8FD4B" wp14:editId="54B858D2">
             <wp:extent cx="904875" cy="1077562"/>
@@ -41884,7 +42377,7 @@
                     <pic:cNvPicPr/>
                   </pic:nvPicPr>
                   <pic:blipFill>
-                    <a:blip r:embed="rId193" cstate="screen">
+                    <a:blip r:embed="rId197" cstate="screen">
                       <a:extLst>
                         <a:ext uri="{28A0092B-C50C-407E-A947-70E740481C1C}">
                           <a14:useLocalDpi xmlns:a14="http://schemas.microsoft.com/office/drawing/2010/main"/>
@@ -41942,7 +42435,7 @@
       <w:r>
         <w:t xml:space="preserve">Channel Coastal Observatory (CCO) format: </w:t>
       </w:r>
-      <w:hyperlink r:id="rId194" w:history="1">
+      <w:hyperlink r:id="rId198" w:history="1">
         <w:r>
           <w:rPr>
             <w:color w:val="3B95C3" w:themeColor="hyperlink"/>
@@ -41976,7 +42469,7 @@
                     <pic:cNvPicPr/>
                   </pic:nvPicPr>
                   <pic:blipFill>
-                    <a:blip r:embed="rId195" cstate="screen">
+                    <a:blip r:embed="rId199" cstate="screen">
                       <a:extLst>
                         <a:ext uri="{28A0092B-C50C-407E-A947-70E740481C1C}">
                           <a14:useLocalDpi xmlns:a14="http://schemas.microsoft.com/office/drawing/2010/main"/>
@@ -42014,7 +42507,6 @@
         <w:contextualSpacing/>
       </w:pPr>
       <w:r>
-        <w:lastRenderedPageBreak/>
         <w:t>Chainage profiles listed as one, or more, profile with one, or more, surveys (dates) per file</w:t>
       </w:r>
     </w:p>
@@ -42039,7 +42531,7 @@
                     <pic:cNvPicPr/>
                   </pic:nvPicPr>
                   <pic:blipFill>
-                    <a:blip r:embed="rId196" cstate="screen">
+                    <a:blip r:embed="rId200" cstate="screen">
                       <a:extLst>
                         <a:ext uri="{28A0092B-C50C-407E-A947-70E740481C1C}">
                           <a14:useLocalDpi xmlns:a14="http://schemas.microsoft.com/office/drawing/2010/main"/>
@@ -42100,7 +42592,7 @@
                     <pic:cNvPicPr/>
                   </pic:nvPicPr>
                   <pic:blipFill rotWithShape="1">
-                    <a:blip r:embed="rId197" cstate="screen">
+                    <a:blip r:embed="rId201" cstate="screen">
                       <a:extLst>
                         <a:ext uri="{28A0092B-C50C-407E-A947-70E740481C1C}">
                           <a14:useLocalDpi xmlns:a14="http://schemas.microsoft.com/office/drawing/2010/main"/>
@@ -42322,6 +42814,7 @@
     </w:p>
     <w:p>
       <w:r>
+        <w:lastRenderedPageBreak/>
         <w:t>Header defines columns (NB date and time are 6 columns unlike most other formats provided for).</w:t>
       </w:r>
     </w:p>
@@ -42346,7 +42839,7 @@
                     <pic:cNvPicPr/>
                   </pic:nvPicPr>
                   <pic:blipFill>
-                    <a:blip r:embed="rId198" cstate="screen">
+                    <a:blip r:embed="rId202" cstate="screen">
                       <a:extLst>
                         <a:ext uri="{28A0092B-C50C-407E-A947-70E740481C1C}">
                           <a14:useLocalDpi xmlns:a14="http://schemas.microsoft.com/office/drawing/2010/main"/>
@@ -42383,7 +42876,7 @@
           <w:szCs w:val="28"/>
         </w:rPr>
       </w:pPr>
-      <w:bookmarkStart w:id="253" w:name="_Hlk487038585"/>
+      <w:bookmarkStart w:id="256" w:name="_Hlk487038585"/>
       <w:r>
         <w:rPr>
           <w:rFonts w:asciiTheme="majorHAnsi" w:eastAsiaTheme="majorEastAsia" w:hAnsiTheme="majorHAnsi" w:cstheme="majorBidi" w:hint="eastAsia"/>
@@ -42425,7 +42918,7 @@
         <w:t xml:space="preserve"> </w:t>
       </w:r>
     </w:p>
-    <w:bookmarkEnd w:id="253"/>
+    <w:bookmarkEnd w:id="256"/>
     <w:p>
       <w:r>
         <w:t xml:space="preserve">See Blue </w:t>
@@ -42440,7 +42933,7 @@
       </w:r>
     </w:p>
     <w:p>
-      <w:hyperlink r:id="rId199" w:history="1">
+      <w:hyperlink r:id="rId203" w:history="1">
         <w:r>
           <w:rPr>
             <w:color w:val="3B95C3" w:themeColor="hyperlink"/>
@@ -42483,7 +42976,7 @@
                     <pic:cNvPicPr/>
                   </pic:nvPicPr>
                   <pic:blipFill>
-                    <a:blip r:embed="rId200"/>
+                    <a:blip r:embed="rId204"/>
                     <a:stretch>
                       <a:fillRect/>
                     </a:stretch>
@@ -42547,7 +43040,7 @@
                     <pic:cNvPicPr/>
                   </pic:nvPicPr>
                   <pic:blipFill>
-                    <a:blip r:embed="rId201"/>
+                    <a:blip r:embed="rId205"/>
                     <a:stretch>
                       <a:fillRect/>
                     </a:stretch>
@@ -42604,7 +43097,7 @@
                     <pic:cNvPicPr/>
                   </pic:nvPicPr>
                   <pic:blipFill>
-                    <a:blip r:embed="rId202"/>
+                    <a:blip r:embed="rId206"/>
                     <a:stretch>
                       <a:fillRect/>
                     </a:stretch>
@@ -42662,7 +43155,7 @@
                     <pic:cNvPicPr/>
                   </pic:nvPicPr>
                   <pic:blipFill>
-                    <a:blip r:embed="rId203"/>
+                    <a:blip r:embed="rId207"/>
                     <a:stretch>
                       <a:fillRect/>
                     </a:stretch>
@@ -42706,8 +43199,8 @@
         </w:numPr>
         <w:ind w:left="432"/>
       </w:pPr>
-      <w:bookmarkStart w:id="254" w:name="_Toc121849966"/>
-      <w:bookmarkStart w:id="255" w:name="_Toc210993278"/>
+      <w:bookmarkStart w:id="257" w:name="_Toc121849966"/>
+      <w:bookmarkStart w:id="258" w:name="_Toc210993278"/>
       <w:r>
         <w:lastRenderedPageBreak/>
         <w:t>Appendix B – Data set properties (</w:t>
@@ -42720,8 +43213,8 @@
       <w:r>
         <w:t>)</w:t>
       </w:r>
-      <w:bookmarkEnd w:id="254"/>
-      <w:bookmarkEnd w:id="255"/>
+      <w:bookmarkEnd w:id="257"/>
+      <w:bookmarkEnd w:id="258"/>
     </w:p>
     <w:p>
       <w:r>
@@ -42945,7 +43438,7 @@
                           <pic:cNvPicPr/>
                         </pic:nvPicPr>
                         <pic:blipFill>
-                          <a:blip r:embed="rId204" cstate="screen">
+                          <a:blip r:embed="rId208" cstate="screen">
                             <a:extLst>
                               <a:ext uri="{28A0092B-C50C-407E-A947-70E740481C1C}">
                                 <a14:useLocalDpi xmlns:a14="http://schemas.microsoft.com/office/drawing/2010/main"/>
@@ -43058,7 +43551,7 @@
                           </pic:cNvPicPr>
                         </pic:nvPicPr>
                         <pic:blipFill>
-                          <a:blip r:embed="rId205">
+                          <a:blip r:embed="rId209">
                             <a:extLst>
                               <a:ext uri="{28A0092B-C50C-407E-A947-70E740481C1C}">
                                 <a14:useLocalDpi xmlns:a14="http://schemas.microsoft.com/office/drawing/2010/main"/>
@@ -43100,7 +43593,7 @@
           <w:szCs w:val="32"/>
         </w:rPr>
       </w:pPr>
-      <w:bookmarkStart w:id="256" w:name="_Toc531673966"/>
+      <w:bookmarkStart w:id="259" w:name="_Toc531673966"/>
       <w:r>
         <w:rPr>
           <w:rFonts w:asciiTheme="majorHAnsi" w:eastAsiaTheme="majorEastAsia" w:hAnsiTheme="majorHAnsi" w:cstheme="majorBidi" w:hint="eastAsia"/>
@@ -43120,15 +43613,15 @@
         </w:numPr>
         <w:ind w:left="432"/>
       </w:pPr>
-      <w:bookmarkStart w:id="257" w:name="_Toc121849967"/>
-      <w:bookmarkStart w:id="258" w:name="_Toc210993279"/>
+      <w:bookmarkStart w:id="260" w:name="_Toc121849967"/>
+      <w:bookmarkStart w:id="261" w:name="_Toc210993279"/>
       <w:r>
         <w:lastRenderedPageBreak/>
         <w:t>Appendix C - Date and Time Locale</w:t>
       </w:r>
-      <w:bookmarkEnd w:id="256"/>
-      <w:bookmarkEnd w:id="257"/>
-      <w:bookmarkEnd w:id="258"/>
+      <w:bookmarkEnd w:id="259"/>
+      <w:bookmarkEnd w:id="260"/>
+      <w:bookmarkEnd w:id="261"/>
     </w:p>
     <w:p>
       <w:r>
@@ -43171,7 +43664,7 @@
                     </pic:cNvPicPr>
                   </pic:nvPicPr>
                   <pic:blipFill>
-                    <a:blip r:embed="rId206" cstate="screen">
+                    <a:blip r:embed="rId210" cstate="screen">
                       <a:extLst>
                         <a:ext uri="{28A0092B-C50C-407E-A947-70E740481C1C}">
                           <a14:useLocalDpi xmlns:a14="http://schemas.microsoft.com/office/drawing/2010/main"/>
@@ -43233,14 +43726,14 @@
         </w:numPr>
         <w:ind w:left="432"/>
       </w:pPr>
-      <w:bookmarkStart w:id="259" w:name="_Ref132540511"/>
-      <w:bookmarkStart w:id="260" w:name="_Toc210993280"/>
+      <w:bookmarkStart w:id="262" w:name="_Ref132540511"/>
+      <w:bookmarkStart w:id="263" w:name="_Toc210993280"/>
       <w:r>
         <w:lastRenderedPageBreak/>
         <w:t>Appendix D – Mesh parameters</w:t>
       </w:r>
-      <w:bookmarkEnd w:id="259"/>
-      <w:bookmarkEnd w:id="260"/>
+      <w:bookmarkEnd w:id="262"/>
+      <w:bookmarkEnd w:id="263"/>
     </w:p>
     <w:p>
       <w:r>
@@ -43265,7 +43758,7 @@
                     </pic:cNvPicPr>
                   </pic:nvPicPr>
                   <pic:blipFill>
-                    <a:blip r:embed="rId207">
+                    <a:blip r:embed="rId211">
                       <a:extLst>
                         <a:ext uri="{28A0092B-C50C-407E-A947-70E740481C1C}">
                           <a14:useLocalDpi xmlns:a14="http://schemas.microsoft.com/office/drawing/2010/main"/>
@@ -43467,26 +43960,10 @@
         <w:footnoteRef/>
       </w:r>
       <w:r>
-        <w:t xml:space="preserve"> Uses </w:t>
-      </w:r>
-      <w:proofErr w:type="spellStart"/>
-      <w:r>
-        <w:t>inpaint_nans</w:t>
-      </w:r>
-      <w:proofErr w:type="spellEnd"/>
-      <w:r>
-        <w:t xml:space="preserve"> by John Enrico, which so</w:t>
-      </w:r>
-      <w:r>
-        <w:t xml:space="preserve">lves approximation to one of several </w:t>
-      </w:r>
-      <w:proofErr w:type="spellStart"/>
-      <w:r>
-        <w:t>pdes</w:t>
-      </w:r>
-      <w:proofErr w:type="spellEnd"/>
-      <w:r>
-        <w:t xml:space="preserve"> to interpolate and extrapolate holes in an array</w:t>
+        <w:t xml:space="preserve"> Uses inpaint_nans by John Enrico, which so</w:t>
+      </w:r>
+      <w:r>
+        <w:t>lves approximation to one of several pdes to interpolate and extrapolate holes in an array</w:t>
       </w:r>
       <w:r>
         <w:t xml:space="preserve"> (see</w:t>
@@ -43580,15 +44057,7 @@
         <w:t>Run Parameters&gt;Run Conditions</w:t>
       </w:r>
       <w:r>
-        <w:t xml:space="preserve"> can sometimes resolve this but too small a value can </w:t>
-      </w:r>
-      <w:proofErr w:type="gramStart"/>
-      <w:r>
-        <w:t>lead</w:t>
-      </w:r>
-      <w:proofErr w:type="gramEnd"/>
-      <w:r>
-        <w:t xml:space="preserve"> to the ray tracing not converging (gets stuck at a point).</w:t>
+        <w:t xml:space="preserve"> can sometimes resolve this but too small a value can lead to the ray tracing not converging (gets stuck at a point).</w:t>
       </w:r>
     </w:p>
   </w:footnote>
@@ -43615,23 +44084,7 @@
           <w:sz w:val="18"/>
           <w:szCs w:val="18"/>
         </w:rPr>
-        <w:t xml:space="preserve">The functions by </w:t>
-      </w:r>
-      <w:proofErr w:type="spellStart"/>
-      <w:r>
-        <w:rPr>
-          <w:sz w:val="18"/>
-          <w:szCs w:val="18"/>
-        </w:rPr>
-        <w:t>Dugge</w:t>
-      </w:r>
-      <w:proofErr w:type="spellEnd"/>
-      <w:r>
-        <w:rPr>
-          <w:sz w:val="18"/>
-          <w:szCs w:val="18"/>
-        </w:rPr>
-        <w:t xml:space="preserve"> are equivalent with the order of centreline and co-ordinates reversed in the calls from </w:t>
+        <w:t xml:space="preserve">The functions by Dugge are equivalent with the order of centreline and co-ordinates reversed in the calls from </w:t>
       </w:r>
       <w:r>
         <w:rPr>
@@ -43663,55 +44116,7 @@
           <w:sz w:val="18"/>
           <w:szCs w:val="18"/>
         </w:rPr>
-        <w:t xml:space="preserve">. See </w:t>
-      </w:r>
-      <w:proofErr w:type="spellStart"/>
-      <w:r>
-        <w:rPr>
-          <w:sz w:val="18"/>
-          <w:szCs w:val="18"/>
-        </w:rPr>
-        <w:t>Juernjakob</w:t>
-      </w:r>
-      <w:proofErr w:type="spellEnd"/>
-      <w:r>
-        <w:rPr>
-          <w:sz w:val="18"/>
-          <w:szCs w:val="18"/>
-        </w:rPr>
-        <w:t xml:space="preserve"> </w:t>
-      </w:r>
-      <w:proofErr w:type="spellStart"/>
-      <w:r>
-        <w:rPr>
-          <w:sz w:val="18"/>
-          <w:szCs w:val="18"/>
-        </w:rPr>
-        <w:t>Dugge</w:t>
-      </w:r>
-      <w:proofErr w:type="spellEnd"/>
-      <w:r>
-        <w:rPr>
-          <w:sz w:val="18"/>
-          <w:szCs w:val="18"/>
-        </w:rPr>
-        <w:t xml:space="preserve">, 2015, </w:t>
-      </w:r>
-      <w:proofErr w:type="spellStart"/>
-      <w:r>
-        <w:rPr>
-          <w:sz w:val="18"/>
-          <w:szCs w:val="18"/>
-        </w:rPr>
-        <w:t>jdugge</w:t>
-      </w:r>
-      <w:proofErr w:type="spellEnd"/>
-      <w:r>
-        <w:rPr>
-          <w:sz w:val="18"/>
-          <w:szCs w:val="18"/>
-        </w:rPr>
-        <w:t xml:space="preserve">/xy2sn, </w:t>
+        <w:t xml:space="preserve">. See Juernjakob Dugge, 2015, jdugge/xy2sn, </w:t>
       </w:r>
       <w:hyperlink r:id="rId2" w:history="1">
         <w:r>
@@ -43780,7 +44185,6 @@
         </w:rPr>
         <w:t xml:space="preserve">. </w:t>
       </w:r>
-      <w:proofErr w:type="spellStart"/>
       <w:r>
         <w:rPr>
           <w:i/>
@@ -43790,7 +44194,6 @@
         </w:rPr>
         <w:t>interparc</w:t>
       </w:r>
-      <w:proofErr w:type="spellEnd"/>
       <w:r>
         <w:rPr>
           <w:sz w:val="18"/>
@@ -43947,7 +44350,7 @@
         <w:sz w:val="18"/>
         <w:szCs w:val="18"/>
       </w:rPr>
-      <w:t>Oct</w:t>
+      <w:t>Nov</w:t>
     </w:r>
     <w:r>
       <w:rPr>
@@ -47373,6 +47776,18 @@
       </w:tblBorders>
     </w:tblPr>
   </w:style>
+  <w:style w:type="character" w:styleId="FollowedHyperlink">
+    <w:name w:val="FollowedHyperlink"/>
+    <w:basedOn w:val="DefaultParagraphFont"/>
+    <w:uiPriority w:val="99"/>
+    <w:semiHidden/>
+    <w:unhideWhenUsed/>
+    <w:rsid w:val="002F37A5"/>
+    <w:rPr>
+      <w:color w:val="E8A527" w:themeColor="followedHyperlink"/>
+      <w:u w:val="single"/>
+    </w:rPr>
+  </w:style>
 </w:styles>
 </file>
 

</xml_diff>